<commit_message>
1803 cluster day04 14:00 pm
</commit_message>
<xml_diff>
--- a/nsd1803/cluster/day04.docx
+++ b/nsd1803/cluster/day04.docx
@@ -92,6 +92,7 @@
     <w:p>
       <w:pPr>
         <w:numPr>
+          <w:ilvl w:val="0"/>
           <w:numId w:val="0"/>
         </w:numPr>
         <w:rPr>
@@ -186,6 +187,7 @@
       <w:pPr>
         <w:widowControl w:val="0"/>
         <w:numPr>
+          <w:ilvl w:val="0"/>
           <w:numId w:val="0"/>
         </w:numPr>
         <w:jc w:val="both"/>
@@ -206,6 +208,7 @@
       <w:pPr>
         <w:widowControl w:val="0"/>
         <w:numPr>
+          <w:ilvl w:val="0"/>
           <w:numId w:val="0"/>
         </w:numPr>
         <w:jc w:val="both"/>
@@ -310,32 +313,35 @@
       <w:pPr>
         <w:widowControl w:val="0"/>
         <w:numPr>
-          <w:numId w:val="0"/>
-        </w:numPr>
-        <w:jc w:val="both"/>
-        <w:rPr>
-          <w:sz w:val="24"/>
-          <w:szCs w:val="32"/>
-        </w:rPr>
-      </w:pPr>
-    </w:p>
-    <w:p>
-      <w:pPr>
-        <w:widowControl w:val="0"/>
-        <w:numPr>
-          <w:numId w:val="0"/>
-        </w:numPr>
-        <w:jc w:val="both"/>
-        <w:rPr>
-          <w:sz w:val="24"/>
-          <w:szCs w:val="32"/>
-        </w:rPr>
-      </w:pPr>
-    </w:p>
-    <w:p>
-      <w:pPr>
-        <w:widowControl w:val="0"/>
-        <w:numPr>
+          <w:ilvl w:val="0"/>
+          <w:numId w:val="0"/>
+        </w:numPr>
+        <w:jc w:val="both"/>
+        <w:rPr>
+          <w:sz w:val="24"/>
+          <w:szCs w:val="32"/>
+        </w:rPr>
+      </w:pPr>
+    </w:p>
+    <w:p>
+      <w:pPr>
+        <w:widowControl w:val="0"/>
+        <w:numPr>
+          <w:ilvl w:val="0"/>
+          <w:numId w:val="0"/>
+        </w:numPr>
+        <w:jc w:val="both"/>
+        <w:rPr>
+          <w:sz w:val="24"/>
+          <w:szCs w:val="32"/>
+        </w:rPr>
+      </w:pPr>
+    </w:p>
+    <w:p>
+      <w:pPr>
+        <w:widowControl w:val="0"/>
+        <w:numPr>
+          <w:ilvl w:val="0"/>
           <w:numId w:val="0"/>
         </w:numPr>
         <w:jc w:val="both"/>
@@ -356,6 +362,7 @@
       <w:pPr>
         <w:widowControl w:val="0"/>
         <w:numPr>
+          <w:ilvl w:val="0"/>
           <w:numId w:val="0"/>
         </w:numPr>
         <w:jc w:val="both"/>
@@ -376,6 +383,7 @@
       <w:pPr>
         <w:widowControl w:val="0"/>
         <w:numPr>
+          <w:ilvl w:val="0"/>
           <w:numId w:val="0"/>
         </w:numPr>
         <w:jc w:val="both"/>
@@ -396,6 +404,7 @@
       <w:pPr>
         <w:widowControl w:val="0"/>
         <w:numPr>
+          <w:ilvl w:val="0"/>
           <w:numId w:val="0"/>
         </w:numPr>
         <w:jc w:val="both"/>
@@ -416,6 +425,7 @@
       <w:pPr>
         <w:widowControl w:val="0"/>
         <w:numPr>
+          <w:ilvl w:val="0"/>
           <w:numId w:val="0"/>
         </w:numPr>
         <w:jc w:val="both"/>
@@ -437,32 +447,35 @@
       <w:pPr>
         <w:widowControl w:val="0"/>
         <w:numPr>
-          <w:numId w:val="0"/>
-        </w:numPr>
-        <w:jc w:val="both"/>
-        <w:rPr>
-          <w:sz w:val="24"/>
-          <w:szCs w:val="32"/>
-        </w:rPr>
-      </w:pPr>
-    </w:p>
-    <w:p>
-      <w:pPr>
-        <w:widowControl w:val="0"/>
-        <w:numPr>
-          <w:numId w:val="0"/>
-        </w:numPr>
-        <w:jc w:val="both"/>
-        <w:rPr>
-          <w:sz w:val="24"/>
-          <w:szCs w:val="32"/>
-        </w:rPr>
-      </w:pPr>
-    </w:p>
-    <w:p>
-      <w:pPr>
-        <w:widowControl w:val="0"/>
-        <w:numPr>
+          <w:ilvl w:val="0"/>
+          <w:numId w:val="0"/>
+        </w:numPr>
+        <w:jc w:val="both"/>
+        <w:rPr>
+          <w:sz w:val="24"/>
+          <w:szCs w:val="32"/>
+        </w:rPr>
+      </w:pPr>
+    </w:p>
+    <w:p>
+      <w:pPr>
+        <w:widowControl w:val="0"/>
+        <w:numPr>
+          <w:ilvl w:val="0"/>
+          <w:numId w:val="0"/>
+        </w:numPr>
+        <w:jc w:val="both"/>
+        <w:rPr>
+          <w:sz w:val="24"/>
+          <w:szCs w:val="32"/>
+        </w:rPr>
+      </w:pPr>
+    </w:p>
+    <w:p>
+      <w:pPr>
+        <w:widowControl w:val="0"/>
+        <w:numPr>
+          <w:ilvl w:val="0"/>
           <w:numId w:val="0"/>
         </w:numPr>
         <w:jc w:val="both"/>
@@ -504,6 +517,7 @@
       <w:pPr>
         <w:widowControl w:val="0"/>
         <w:numPr>
+          <w:ilvl w:val="0"/>
           <w:numId w:val="0"/>
         </w:numPr>
         <w:jc w:val="both"/>
@@ -545,6 +559,7 @@
       <w:pPr>
         <w:widowControl w:val="0"/>
         <w:numPr>
+          <w:ilvl w:val="0"/>
           <w:numId w:val="0"/>
         </w:numPr>
         <w:jc w:val="both"/>
@@ -565,6 +580,7 @@
       <w:pPr>
         <w:widowControl w:val="0"/>
         <w:numPr>
+          <w:ilvl w:val="0"/>
           <w:numId w:val="0"/>
         </w:numPr>
         <w:jc w:val="both"/>
@@ -585,6 +601,7 @@
       <w:pPr>
         <w:widowControl w:val="0"/>
         <w:numPr>
+          <w:ilvl w:val="0"/>
           <w:numId w:val="0"/>
         </w:numPr>
         <w:jc w:val="both"/>
@@ -605,6 +622,7 @@
       <w:pPr>
         <w:widowControl w:val="0"/>
         <w:numPr>
+          <w:ilvl w:val="0"/>
           <w:numId w:val="0"/>
         </w:numPr>
         <w:jc w:val="both"/>
@@ -625,6 +643,7 @@
       <w:pPr>
         <w:widowControl w:val="0"/>
         <w:numPr>
+          <w:ilvl w:val="0"/>
           <w:numId w:val="0"/>
         </w:numPr>
         <w:jc w:val="both"/>
@@ -645,6 +664,7 @@
       <w:pPr>
         <w:widowControl w:val="0"/>
         <w:numPr>
+          <w:ilvl w:val="0"/>
           <w:numId w:val="0"/>
         </w:numPr>
         <w:jc w:val="both"/>
@@ -665,6 +685,7 @@
       <w:pPr>
         <w:widowControl w:val="0"/>
         <w:numPr>
+          <w:ilvl w:val="0"/>
           <w:numId w:val="0"/>
         </w:numPr>
         <w:jc w:val="both"/>
@@ -685,6 +706,7 @@
       <w:pPr>
         <w:widowControl w:val="0"/>
         <w:numPr>
+          <w:ilvl w:val="0"/>
           <w:numId w:val="0"/>
         </w:numPr>
         <w:jc w:val="both"/>
@@ -705,6 +727,7 @@
       <w:pPr>
         <w:widowControl w:val="0"/>
         <w:numPr>
+          <w:ilvl w:val="0"/>
           <w:numId w:val="0"/>
         </w:numPr>
         <w:jc w:val="both"/>
@@ -725,6 +748,7 @@
       <w:pPr>
         <w:widowControl w:val="0"/>
         <w:numPr>
+          <w:ilvl w:val="0"/>
           <w:numId w:val="0"/>
         </w:numPr>
         <w:jc w:val="both"/>
@@ -745,6 +769,7 @@
       <w:pPr>
         <w:widowControl w:val="0"/>
         <w:numPr>
+          <w:ilvl w:val="0"/>
           <w:numId w:val="0"/>
         </w:numPr>
         <w:jc w:val="both"/>
@@ -765,6 +790,7 @@
       <w:pPr>
         <w:widowControl w:val="0"/>
         <w:numPr>
+          <w:ilvl w:val="0"/>
           <w:numId w:val="0"/>
         </w:numPr>
         <w:jc w:val="both"/>
@@ -785,6 +811,7 @@
       <w:pPr>
         <w:widowControl w:val="0"/>
         <w:numPr>
+          <w:ilvl w:val="0"/>
           <w:numId w:val="0"/>
         </w:numPr>
         <w:jc w:val="both"/>
@@ -805,26 +832,42 @@
       <w:pPr>
         <w:widowControl w:val="0"/>
         <w:numPr>
-          <w:numId w:val="0"/>
-        </w:numPr>
-        <w:jc w:val="both"/>
-        <w:rPr>
-          <w:sz w:val="24"/>
-          <w:szCs w:val="32"/>
-        </w:rPr>
-      </w:pPr>
-      <w:r>
-        <w:rPr>
-          <w:sz w:val="24"/>
-          <w:szCs w:val="32"/>
-        </w:rPr>
-        <w:t xml:space="preserve">[root@room8pc16 nsd2018]# tail -1 /etc/fstab </w:t>
-      </w:r>
-    </w:p>
-    <w:p>
-      <w:pPr>
-        <w:widowControl w:val="0"/>
-        <w:numPr>
+          <w:ilvl w:val="0"/>
+          <w:numId w:val="0"/>
+        </w:numPr>
+        <w:jc w:val="both"/>
+        <w:rPr>
+          <w:sz w:val="24"/>
+          <w:szCs w:val="32"/>
+        </w:rPr>
+      </w:pPr>
+      <w:r>
+        <w:rPr>
+          <w:sz w:val="24"/>
+          <w:szCs w:val="32"/>
+        </w:rPr>
+        <w:t xml:space="preserve">[root@room8pc16 nsd2018]# </w:t>
+      </w:r>
+      <w:r>
+        <w:rPr>
+          <w:sz w:val="24"/>
+          <w:szCs w:val="32"/>
+        </w:rPr>
+        <w:t xml:space="preserve">vim </w:t>
+      </w:r>
+      <w:r>
+        <w:rPr>
+          <w:sz w:val="24"/>
+          <w:szCs w:val="32"/>
+        </w:rPr>
+        <w:t xml:space="preserve"> /etc/fstab </w:t>
+      </w:r>
+    </w:p>
+    <w:p>
+      <w:pPr>
+        <w:widowControl w:val="0"/>
+        <w:numPr>
+          <w:ilvl w:val="0"/>
           <w:numId w:val="0"/>
         </w:numPr>
         <w:jc w:val="both"/>
@@ -845,6 +888,7 @@
       <w:pPr>
         <w:widowControl w:val="0"/>
         <w:numPr>
+          <w:ilvl w:val="0"/>
           <w:numId w:val="0"/>
         </w:numPr>
         <w:jc w:val="both"/>
@@ -865,6 +909,7 @@
       <w:pPr>
         <w:widowControl w:val="0"/>
         <w:numPr>
+          <w:ilvl w:val="0"/>
           <w:numId w:val="0"/>
         </w:numPr>
         <w:jc w:val="both"/>
@@ -885,6 +930,7 @@
       <w:pPr>
         <w:widowControl w:val="0"/>
         <w:numPr>
+          <w:ilvl w:val="0"/>
           <w:numId w:val="0"/>
         </w:numPr>
         <w:jc w:val="both"/>
@@ -905,6 +951,7 @@
       <w:pPr>
         <w:widowControl w:val="0"/>
         <w:numPr>
+          <w:ilvl w:val="0"/>
           <w:numId w:val="0"/>
         </w:numPr>
         <w:jc w:val="both"/>
@@ -925,6 +972,7 @@
       <w:pPr>
         <w:widowControl w:val="0"/>
         <w:numPr>
+          <w:ilvl w:val="0"/>
           <w:numId w:val="0"/>
         </w:numPr>
         <w:jc w:val="both"/>
@@ -945,6 +993,7 @@
       <w:pPr>
         <w:widowControl w:val="0"/>
         <w:numPr>
+          <w:ilvl w:val="0"/>
           <w:numId w:val="0"/>
         </w:numPr>
         <w:jc w:val="both"/>
@@ -965,6 +1014,7 @@
       <w:pPr>
         <w:widowControl w:val="0"/>
         <w:numPr>
+          <w:ilvl w:val="0"/>
           <w:numId w:val="0"/>
         </w:numPr>
         <w:jc w:val="both"/>
@@ -985,6 +1035,7 @@
       <w:pPr>
         <w:widowControl w:val="0"/>
         <w:numPr>
+          <w:ilvl w:val="0"/>
           <w:numId w:val="0"/>
         </w:numPr>
         <w:jc w:val="both"/>
@@ -1005,6 +1056,7 @@
       <w:pPr>
         <w:widowControl w:val="0"/>
         <w:numPr>
+          <w:ilvl w:val="0"/>
           <w:numId w:val="0"/>
         </w:numPr>
         <w:jc w:val="both"/>
@@ -1025,6 +1077,7 @@
       <w:pPr>
         <w:widowControl w:val="0"/>
         <w:numPr>
+          <w:ilvl w:val="0"/>
           <w:numId w:val="0"/>
         </w:numPr>
         <w:jc w:val="both"/>
@@ -1045,6 +1098,7 @@
       <w:pPr>
         <w:widowControl w:val="0"/>
         <w:numPr>
+          <w:ilvl w:val="0"/>
           <w:numId w:val="0"/>
         </w:numPr>
         <w:jc w:val="both"/>
@@ -1065,6 +1119,7 @@
       <w:pPr>
         <w:widowControl w:val="0"/>
         <w:numPr>
+          <w:ilvl w:val="0"/>
           <w:numId w:val="0"/>
         </w:numPr>
         <w:jc w:val="both"/>
@@ -1085,6 +1140,7 @@
       <w:pPr>
         <w:widowControl w:val="0"/>
         <w:numPr>
+          <w:ilvl w:val="0"/>
           <w:numId w:val="0"/>
         </w:numPr>
         <w:jc w:val="both"/>
@@ -1105,6 +1161,7 @@
       <w:pPr>
         <w:widowControl w:val="0"/>
         <w:numPr>
+          <w:ilvl w:val="0"/>
           <w:numId w:val="0"/>
         </w:numPr>
         <w:jc w:val="both"/>
@@ -1125,6 +1182,7 @@
       <w:pPr>
         <w:widowControl w:val="0"/>
         <w:numPr>
+          <w:ilvl w:val="0"/>
           <w:numId w:val="0"/>
         </w:numPr>
         <w:jc w:val="both"/>
@@ -1145,6 +1203,7 @@
       <w:pPr>
         <w:widowControl w:val="0"/>
         <w:numPr>
+          <w:ilvl w:val="0"/>
           <w:numId w:val="0"/>
         </w:numPr>
         <w:jc w:val="both"/>
@@ -1165,6 +1224,7 @@
       <w:pPr>
         <w:widowControl w:val="0"/>
         <w:numPr>
+          <w:ilvl w:val="0"/>
           <w:numId w:val="0"/>
         </w:numPr>
         <w:jc w:val="both"/>
@@ -1185,6 +1245,7 @@
       <w:pPr>
         <w:widowControl w:val="0"/>
         <w:numPr>
+          <w:ilvl w:val="0"/>
           <w:numId w:val="0"/>
         </w:numPr>
         <w:jc w:val="both"/>
@@ -1205,6 +1266,7 @@
       <w:pPr>
         <w:widowControl w:val="0"/>
         <w:numPr>
+          <w:ilvl w:val="0"/>
           <w:numId w:val="0"/>
         </w:numPr>
         <w:jc w:val="both"/>
@@ -1225,6 +1287,7 @@
       <w:pPr>
         <w:widowControl w:val="0"/>
         <w:numPr>
+          <w:ilvl w:val="0"/>
           <w:numId w:val="0"/>
         </w:numPr>
         <w:jc w:val="both"/>
@@ -1245,6 +1308,7 @@
       <w:pPr>
         <w:widowControl w:val="0"/>
         <w:numPr>
+          <w:ilvl w:val="0"/>
           <w:numId w:val="0"/>
         </w:numPr>
         <w:jc w:val="both"/>
@@ -1265,6 +1329,7 @@
       <w:pPr>
         <w:widowControl w:val="0"/>
         <w:numPr>
+          <w:ilvl w:val="0"/>
           <w:numId w:val="0"/>
         </w:numPr>
         <w:jc w:val="both"/>
@@ -1285,31 +1350,953 @@
       <w:pPr>
         <w:widowControl w:val="0"/>
         <w:numPr>
-          <w:numId w:val="0"/>
-        </w:numPr>
-        <w:jc w:val="both"/>
-        <w:rPr>
-          <w:sz w:val="24"/>
-          <w:szCs w:val="32"/>
-        </w:rPr>
-      </w:pPr>
+          <w:ilvl w:val="0"/>
+          <w:numId w:val="0"/>
+        </w:numPr>
+        <w:jc w:val="both"/>
+        <w:rPr>
+          <w:sz w:val="24"/>
+          <w:szCs w:val="32"/>
+        </w:rPr>
+      </w:pPr>
+      <w:r>
+        <w:rPr>
+          <w:sz w:val="24"/>
+          <w:szCs w:val="32"/>
+        </w:rPr>
+        <w:t>[root@room8pc16 nsd2018]# for vm in node{1..6}</w:t>
+      </w:r>
+    </w:p>
+    <w:p>
+      <w:pPr>
+        <w:widowControl w:val="0"/>
+        <w:numPr>
+          <w:ilvl w:val="0"/>
+          <w:numId w:val="0"/>
+        </w:numPr>
+        <w:jc w:val="both"/>
+        <w:rPr>
+          <w:sz w:val="24"/>
+          <w:szCs w:val="32"/>
+        </w:rPr>
+      </w:pPr>
+      <w:r>
+        <w:rPr>
+          <w:sz w:val="24"/>
+          <w:szCs w:val="32"/>
+        </w:rPr>
+        <w:t>&gt; do</w:t>
+      </w:r>
+    </w:p>
+    <w:p>
+      <w:pPr>
+        <w:widowControl w:val="0"/>
+        <w:numPr>
+          <w:ilvl w:val="0"/>
+          <w:numId w:val="0"/>
+        </w:numPr>
+        <w:jc w:val="both"/>
+        <w:rPr>
+          <w:sz w:val="24"/>
+          <w:szCs w:val="32"/>
+        </w:rPr>
+      </w:pPr>
+      <w:r>
+        <w:rPr>
+          <w:sz w:val="24"/>
+          <w:szCs w:val="32"/>
+        </w:rPr>
+        <w:t>&gt; scp /tmp/server.repo ${vm}:/etc/yum.repos.d/</w:t>
+      </w:r>
+    </w:p>
+    <w:p>
+      <w:pPr>
+        <w:widowControl w:val="0"/>
+        <w:numPr>
+          <w:ilvl w:val="0"/>
+          <w:numId w:val="0"/>
+        </w:numPr>
+        <w:jc w:val="both"/>
+        <w:rPr>
+          <w:sz w:val="24"/>
+          <w:szCs w:val="32"/>
+        </w:rPr>
+      </w:pPr>
+      <w:r>
+        <w:rPr>
+          <w:sz w:val="24"/>
+          <w:szCs w:val="32"/>
+        </w:rPr>
+        <w:t>&gt; done</w:t>
+      </w:r>
+    </w:p>
+    <w:p>
+      <w:pPr>
+        <w:widowControl w:val="0"/>
+        <w:numPr>
+          <w:ilvl w:val="0"/>
+          <w:numId w:val="5"/>
+        </w:numPr>
+        <w:jc w:val="both"/>
+        <w:rPr>
+          <w:sz w:val="24"/>
+          <w:szCs w:val="32"/>
+        </w:rPr>
+      </w:pPr>
+      <w:r>
+        <w:rPr>
+          <w:sz w:val="24"/>
+          <w:szCs w:val="32"/>
+        </w:rPr>
+        <w:t>配置node1节点为管理节点</w:t>
+      </w:r>
+    </w:p>
+    <w:p>
+      <w:pPr>
+        <w:widowControl w:val="0"/>
+        <w:numPr>
+          <w:ilvl w:val="0"/>
+          <w:numId w:val="6"/>
+        </w:numPr>
+        <w:jc w:val="both"/>
+        <w:rPr>
+          <w:sz w:val="24"/>
+          <w:szCs w:val="32"/>
+        </w:rPr>
+      </w:pPr>
+      <w:r>
+        <w:rPr>
+          <w:sz w:val="24"/>
+          <w:szCs w:val="32"/>
+        </w:rPr>
+        <w:t>配置名称解析</w:t>
+      </w:r>
+    </w:p>
+    <w:p>
+      <w:pPr>
+        <w:widowControl w:val="0"/>
+        <w:numPr>
+          <w:numId w:val="0"/>
+        </w:numPr>
+        <w:jc w:val="both"/>
+        <w:rPr>
+          <w:sz w:val="24"/>
+          <w:szCs w:val="32"/>
+        </w:rPr>
+      </w:pPr>
+      <w:r>
+        <w:rPr>
+          <w:sz w:val="24"/>
+          <w:szCs w:val="32"/>
+        </w:rPr>
+        <w:t>[root@node1 ~]# for i in {1..6}; do echo -e "192.168.4.$i\tnode$i.tedu.cn\tnode$i" &gt;&gt; /etc/hosts; done</w:t>
+      </w:r>
+    </w:p>
+    <w:p>
+      <w:pPr>
+        <w:widowControl w:val="0"/>
+        <w:numPr>
+          <w:ilvl w:val="0"/>
+          <w:numId w:val="6"/>
+        </w:numPr>
+        <w:jc w:val="both"/>
+        <w:rPr>
+          <w:sz w:val="24"/>
+          <w:szCs w:val="32"/>
+        </w:rPr>
+      </w:pPr>
+      <w:r>
+        <w:rPr>
+          <w:sz w:val="24"/>
+          <w:szCs w:val="32"/>
+        </w:rPr>
+        <w:t>配置免密登陆</w:t>
+      </w:r>
+    </w:p>
+    <w:p>
+      <w:pPr>
+        <w:widowControl w:val="0"/>
+        <w:numPr>
+          <w:numId w:val="0"/>
+        </w:numPr>
+        <w:jc w:val="both"/>
+        <w:rPr>
+          <w:sz w:val="24"/>
+          <w:szCs w:val="32"/>
+        </w:rPr>
+      </w:pPr>
+      <w:r>
+        <w:rPr>
+          <w:sz w:val="24"/>
+          <w:szCs w:val="32"/>
+        </w:rPr>
+        <w:t xml:space="preserve">[root@node1 ~]# ssh-keyscan node{1..6} &gt;&gt; /root/.ssh/known_hosts </w:t>
+      </w:r>
+    </w:p>
+    <w:p>
+      <w:pPr>
+        <w:widowControl w:val="0"/>
+        <w:numPr>
+          <w:numId w:val="0"/>
+        </w:numPr>
+        <w:jc w:val="both"/>
+        <w:rPr>
+          <w:sz w:val="24"/>
+          <w:szCs w:val="32"/>
+        </w:rPr>
+      </w:pPr>
+      <w:r>
+        <w:rPr>
+          <w:sz w:val="24"/>
+          <w:szCs w:val="32"/>
+        </w:rPr>
+        <w:t>[root@node1 ~]# ssh-keygen  -f  /root/.ssh/id_rsa  -N ''</w:t>
+      </w:r>
+    </w:p>
+    <w:p>
+      <w:pPr>
+        <w:widowControl w:val="0"/>
+        <w:numPr>
+          <w:numId w:val="0"/>
+        </w:numPr>
+        <w:jc w:val="both"/>
+        <w:rPr>
+          <w:sz w:val="24"/>
+          <w:szCs w:val="32"/>
+        </w:rPr>
+      </w:pPr>
+      <w:r>
+        <w:rPr>
+          <w:sz w:val="24"/>
+          <w:szCs w:val="32"/>
+        </w:rPr>
+        <w:t>[root@node1 ~]# for i in {1..6}; do ssh-copy-id node$i; done</w:t>
+      </w:r>
+    </w:p>
+    <w:p>
+      <w:pPr>
+        <w:widowControl w:val="0"/>
+        <w:numPr>
+          <w:numId w:val="0"/>
+        </w:numPr>
+        <w:jc w:val="both"/>
+        <w:rPr>
+          <w:sz w:val="24"/>
+          <w:szCs w:val="32"/>
+        </w:rPr>
+      </w:pPr>
+      <w:r>
+        <w:rPr>
+          <w:sz w:val="24"/>
+          <w:szCs w:val="32"/>
+        </w:rPr>
+        <w:t>[root@node1 ~]# for vm in node{1..6}</w:t>
+      </w:r>
+    </w:p>
+    <w:p>
+      <w:pPr>
+        <w:widowControl w:val="0"/>
+        <w:numPr>
+          <w:numId w:val="0"/>
+        </w:numPr>
+        <w:jc w:val="both"/>
+        <w:rPr>
+          <w:sz w:val="24"/>
+          <w:szCs w:val="32"/>
+        </w:rPr>
+      </w:pPr>
+      <w:r>
+        <w:rPr>
+          <w:sz w:val="24"/>
+          <w:szCs w:val="32"/>
+        </w:rPr>
+        <w:t>&gt; do</w:t>
+      </w:r>
+    </w:p>
+    <w:p>
+      <w:pPr>
+        <w:widowControl w:val="0"/>
+        <w:numPr>
+          <w:numId w:val="0"/>
+        </w:numPr>
+        <w:jc w:val="both"/>
+        <w:rPr>
+          <w:sz w:val="24"/>
+          <w:szCs w:val="32"/>
+        </w:rPr>
+      </w:pPr>
+      <w:r>
+        <w:rPr>
+          <w:sz w:val="24"/>
+          <w:szCs w:val="32"/>
+        </w:rPr>
+        <w:t>&gt; scp /etc/hosts ${vm}:/etc/</w:t>
+      </w:r>
+    </w:p>
+    <w:p>
+      <w:pPr>
+        <w:widowControl w:val="0"/>
+        <w:numPr>
+          <w:numId w:val="0"/>
+        </w:numPr>
+        <w:jc w:val="both"/>
+        <w:rPr>
+          <w:sz w:val="24"/>
+          <w:szCs w:val="32"/>
+        </w:rPr>
+      </w:pPr>
+      <w:r>
+        <w:rPr>
+          <w:sz w:val="24"/>
+          <w:szCs w:val="32"/>
+        </w:rPr>
+        <w:t>&gt; done</w:t>
+      </w:r>
+    </w:p>
+    <w:p>
+      <w:pPr>
+        <w:widowControl w:val="0"/>
+        <w:numPr>
+          <w:numId w:val="0"/>
+        </w:numPr>
+        <w:jc w:val="both"/>
+        <w:rPr>
+          <w:sz w:val="24"/>
+          <w:szCs w:val="32"/>
+        </w:rPr>
+      </w:pPr>
+      <w:r>
+        <w:rPr>
+          <w:sz w:val="24"/>
+          <w:szCs w:val="32"/>
+        </w:rPr>
+        <w:t>7、NTP网络时间协议，基于UDP123端口。用于时间同步</w:t>
+      </w:r>
+    </w:p>
+    <w:p>
+      <w:pPr>
+        <w:numPr>
+          <w:ilvl w:val="0"/>
+          <w:numId w:val="0"/>
+        </w:numPr>
+        <w:rPr>
+          <w:sz w:val="24"/>
+          <w:szCs w:val="32"/>
+        </w:rPr>
+      </w:pPr>
+      <w:r>
+        <w:rPr>
+          <w:sz w:val="24"/>
+          <w:szCs w:val="32"/>
+        </w:rPr>
+        <w:t>时区：地球一圈360度，经度每15度角一个时区，共24个时区。以英国格林威治这个城市所在纵切面为基准。北京在东八区。</w:t>
+      </w:r>
+    </w:p>
+    <w:p>
+      <w:pPr>
+        <w:numPr>
+          <w:ilvl w:val="0"/>
+          <w:numId w:val="0"/>
+        </w:numPr>
+        <w:rPr>
+          <w:sz w:val="24"/>
+          <w:szCs w:val="32"/>
+        </w:rPr>
+      </w:pPr>
+      <w:r>
+        <w:rPr>
+          <w:sz w:val="24"/>
+          <w:szCs w:val="32"/>
+        </w:rPr>
+        <w:t>夏季节约时间：夏令时。DST</w:t>
+      </w:r>
+    </w:p>
+    <w:p>
+      <w:pPr>
+        <w:numPr>
+          <w:ilvl w:val="0"/>
+          <w:numId w:val="0"/>
+        </w:numPr>
+        <w:rPr>
+          <w:sz w:val="24"/>
+          <w:szCs w:val="32"/>
+        </w:rPr>
+      </w:pPr>
+      <w:r>
+        <w:rPr>
+          <w:sz w:val="24"/>
+          <w:szCs w:val="32"/>
+        </w:rPr>
+        <w:t>Stratum：时间服务器的层级。</w:t>
+      </w:r>
+    </w:p>
+    <w:p>
+      <w:pPr>
+        <w:numPr>
+          <w:ilvl w:val="0"/>
+          <w:numId w:val="0"/>
+        </w:numPr>
+        <w:rPr>
+          <w:sz w:val="24"/>
+          <w:szCs w:val="32"/>
+        </w:rPr>
+      </w:pPr>
+      <w:r>
+        <w:rPr>
+          <w:sz w:val="24"/>
+          <w:szCs w:val="32"/>
+        </w:rPr>
+        <w:t>时间准确度：原子钟。</w:t>
+      </w:r>
+    </w:p>
+    <w:p>
+      <w:pPr>
+        <w:numPr>
+          <w:ilvl w:val="0"/>
+          <w:numId w:val="0"/>
+        </w:numPr>
+        <w:rPr>
+          <w:sz w:val="24"/>
+          <w:szCs w:val="32"/>
+        </w:rPr>
+      </w:pPr>
+    </w:p>
+    <w:p>
+      <w:pPr>
+        <w:numPr>
+          <w:ilvl w:val="0"/>
+          <w:numId w:val="0"/>
+        </w:numPr>
+        <w:rPr>
+          <w:sz w:val="24"/>
+          <w:szCs w:val="32"/>
+        </w:rPr>
+      </w:pPr>
+      <w:r>
+        <w:rPr>
+          <w:sz w:val="24"/>
+          <w:szCs w:val="32"/>
+        </w:rPr>
+        <w:t>配置node6为时间服务器</w:t>
+      </w:r>
+    </w:p>
+    <w:p>
+      <w:pPr>
+        <w:numPr>
+          <w:ilvl w:val="0"/>
+          <w:numId w:val="0"/>
+        </w:numPr>
+        <w:rPr>
+          <w:sz w:val="24"/>
+          <w:szCs w:val="32"/>
+        </w:rPr>
+      </w:pPr>
+      <w:r>
+        <w:rPr>
+          <w:sz w:val="24"/>
+          <w:szCs w:val="32"/>
+        </w:rPr>
+        <w:t>（1）配置</w:t>
+      </w:r>
+    </w:p>
+    <w:p>
+      <w:pPr>
+        <w:numPr>
+          <w:ilvl w:val="0"/>
+          <w:numId w:val="0"/>
+        </w:numPr>
+        <w:rPr>
+          <w:sz w:val="24"/>
+          <w:szCs w:val="32"/>
+        </w:rPr>
+      </w:pPr>
+      <w:r>
+        <w:rPr>
+          <w:sz w:val="24"/>
+          <w:szCs w:val="32"/>
+        </w:rPr>
+        <w:t>[root@node6 ~]# yum install -y chrony</w:t>
+      </w:r>
+    </w:p>
+    <w:p>
+      <w:pPr>
+        <w:numPr>
+          <w:ilvl w:val="0"/>
+          <w:numId w:val="0"/>
+        </w:numPr>
+        <w:rPr>
+          <w:sz w:val="24"/>
+          <w:szCs w:val="32"/>
+        </w:rPr>
+      </w:pPr>
+      <w:r>
+        <w:rPr>
+          <w:sz w:val="24"/>
+          <w:szCs w:val="32"/>
+        </w:rPr>
+        <w:t xml:space="preserve">[root@node6 ~]# vim /etc/chrony.conf </w:t>
+      </w:r>
+    </w:p>
+    <w:p>
+      <w:pPr>
+        <w:numPr>
+          <w:ilvl w:val="0"/>
+          <w:numId w:val="0"/>
+        </w:numPr>
+        <w:rPr>
+          <w:sz w:val="24"/>
+          <w:szCs w:val="32"/>
+        </w:rPr>
+      </w:pPr>
+      <w:r>
+        <w:rPr>
+          <w:sz w:val="24"/>
+          <w:szCs w:val="32"/>
+        </w:rPr>
+        <w:t>server 0.centos.pool.ntp.org iburst</w:t>
+      </w:r>
+    </w:p>
+    <w:p>
+      <w:pPr>
+        <w:numPr>
+          <w:ilvl w:val="0"/>
+          <w:numId w:val="0"/>
+        </w:numPr>
+        <w:rPr>
+          <w:sz w:val="24"/>
+          <w:szCs w:val="32"/>
+        </w:rPr>
+      </w:pPr>
+      <w:r>
+        <w:rPr>
+          <w:sz w:val="24"/>
+          <w:szCs w:val="32"/>
+        </w:rPr>
+        <w:t>#server 1.centos.pool.ntp.org iburst</w:t>
+      </w:r>
+    </w:p>
+    <w:p>
+      <w:pPr>
+        <w:numPr>
+          <w:ilvl w:val="0"/>
+          <w:numId w:val="0"/>
+        </w:numPr>
+        <w:rPr>
+          <w:sz w:val="24"/>
+          <w:szCs w:val="32"/>
+        </w:rPr>
+      </w:pPr>
+      <w:r>
+        <w:rPr>
+          <w:sz w:val="24"/>
+          <w:szCs w:val="32"/>
+        </w:rPr>
+        <w:t>#server 2.centos.pool.ntp.org iburst</w:t>
+      </w:r>
+    </w:p>
+    <w:p>
+      <w:pPr>
+        <w:numPr>
+          <w:ilvl w:val="0"/>
+          <w:numId w:val="0"/>
+        </w:numPr>
+        <w:rPr>
+          <w:sz w:val="24"/>
+          <w:szCs w:val="32"/>
+        </w:rPr>
+      </w:pPr>
+      <w:r>
+        <w:rPr>
+          <w:sz w:val="24"/>
+          <w:szCs w:val="32"/>
+        </w:rPr>
+        <w:t>#server 3.centos.pool.ntp.org iburst</w:t>
+      </w:r>
+    </w:p>
+    <w:p>
+      <w:pPr>
+        <w:numPr>
+          <w:ilvl w:val="0"/>
+          <w:numId w:val="0"/>
+        </w:numPr>
+        <w:rPr>
+          <w:sz w:val="24"/>
+          <w:szCs w:val="32"/>
+        </w:rPr>
+      </w:pPr>
+      <w:r>
+        <w:rPr>
+          <w:sz w:val="24"/>
+          <w:szCs w:val="32"/>
+        </w:rPr>
+        <w:t>allow 192.168.4.0/24</w:t>
+      </w:r>
+    </w:p>
+    <w:p>
+      <w:pPr>
+        <w:numPr>
+          <w:ilvl w:val="0"/>
+          <w:numId w:val="0"/>
+        </w:numPr>
+        <w:rPr>
+          <w:sz w:val="24"/>
+          <w:szCs w:val="32"/>
+        </w:rPr>
+      </w:pPr>
+      <w:r>
+        <w:rPr>
+          <w:sz w:val="24"/>
+          <w:szCs w:val="32"/>
+        </w:rPr>
+        <w:t>local stratum 10</w:t>
+      </w:r>
+    </w:p>
+    <w:p>
+      <w:pPr>
+        <w:numPr>
+          <w:ilvl w:val="0"/>
+          <w:numId w:val="7"/>
+        </w:numPr>
+        <w:rPr>
+          <w:sz w:val="24"/>
+          <w:szCs w:val="32"/>
+        </w:rPr>
+      </w:pPr>
+      <w:r>
+        <w:rPr>
+          <w:sz w:val="24"/>
+          <w:szCs w:val="32"/>
+        </w:rPr>
+        <w:t>启动服务</w:t>
+      </w:r>
       <w:bookmarkStart w:id="0" w:name="_GoBack"/>
       <w:bookmarkEnd w:id="0"/>
-      <w:r>
-        <w:rPr>
-          <w:sz w:val="24"/>
-          <w:szCs w:val="32"/>
-        </w:rPr>
-        <w:t>[root@room8pc16 nsd2018]# for vm in node{1..6}</w:t>
-      </w:r>
-    </w:p>
-    <w:p>
-      <w:pPr>
-        <w:widowControl w:val="0"/>
-        <w:numPr>
-          <w:numId w:val="0"/>
-        </w:numPr>
-        <w:jc w:val="both"/>
+    </w:p>
+    <w:p>
+      <w:pPr>
+        <w:numPr>
+          <w:numId w:val="0"/>
+        </w:numPr>
+        <w:rPr>
+          <w:sz w:val="24"/>
+          <w:szCs w:val="32"/>
+        </w:rPr>
+      </w:pPr>
+      <w:r>
+        <w:rPr>
+          <w:sz w:val="24"/>
+          <w:szCs w:val="32"/>
+        </w:rPr>
+        <w:t>[root@node6 ~]# systemctl enable chronyd</w:t>
+      </w:r>
+    </w:p>
+    <w:p>
+      <w:pPr>
+        <w:numPr>
+          <w:numId w:val="0"/>
+        </w:numPr>
+        <w:rPr>
+          <w:sz w:val="24"/>
+          <w:szCs w:val="32"/>
+        </w:rPr>
+      </w:pPr>
+      <w:r>
+        <w:rPr>
+          <w:sz w:val="24"/>
+          <w:szCs w:val="32"/>
+        </w:rPr>
+        <w:t>[root@node6 ~]# systemctl restart chronyd</w:t>
+      </w:r>
+    </w:p>
+    <w:p>
+      <w:pPr>
+        <w:numPr>
+          <w:numId w:val="0"/>
+        </w:numPr>
+        <w:rPr>
+          <w:sz w:val="24"/>
+          <w:szCs w:val="32"/>
+        </w:rPr>
+      </w:pPr>
+    </w:p>
+    <w:p>
+      <w:pPr>
+        <w:numPr>
+          <w:numId w:val="0"/>
+        </w:numPr>
+        <w:rPr>
+          <w:sz w:val="24"/>
+          <w:szCs w:val="32"/>
+        </w:rPr>
+      </w:pPr>
+      <w:r>
+        <w:rPr>
+          <w:sz w:val="24"/>
+          <w:szCs w:val="32"/>
+        </w:rPr>
+        <w:t>将node1-5配置为NTP的客户端</w:t>
+      </w:r>
+    </w:p>
+    <w:p>
+      <w:pPr>
+        <w:numPr>
+          <w:numId w:val="0"/>
+        </w:numPr>
+        <w:rPr>
+          <w:sz w:val="24"/>
+          <w:szCs w:val="32"/>
+        </w:rPr>
+      </w:pPr>
+      <w:r>
+        <w:rPr>
+          <w:sz w:val="24"/>
+          <w:szCs w:val="32"/>
+        </w:rPr>
+        <w:t>（1）配置</w:t>
+      </w:r>
+    </w:p>
+    <w:p>
+      <w:pPr>
+        <w:numPr>
+          <w:numId w:val="0"/>
+        </w:numPr>
+        <w:rPr>
+          <w:sz w:val="24"/>
+          <w:szCs w:val="32"/>
+        </w:rPr>
+      </w:pPr>
+      <w:r>
+        <w:rPr>
+          <w:sz w:val="24"/>
+          <w:szCs w:val="32"/>
+        </w:rPr>
+        <w:t xml:space="preserve">[root@node1 ~]# vim /etc/chrony.conf </w:t>
+      </w:r>
+    </w:p>
+    <w:p>
+      <w:pPr>
+        <w:numPr>
+          <w:numId w:val="0"/>
+        </w:numPr>
+        <w:rPr>
+          <w:sz w:val="24"/>
+          <w:szCs w:val="32"/>
+        </w:rPr>
+      </w:pPr>
+      <w:r>
+        <w:rPr>
+          <w:sz w:val="24"/>
+          <w:szCs w:val="32"/>
+        </w:rPr>
+        <w:t>#server 0.rhel.pool.ntp.org iburst</w:t>
+      </w:r>
+    </w:p>
+    <w:p>
+      <w:pPr>
+        <w:numPr>
+          <w:numId w:val="0"/>
+        </w:numPr>
+        <w:rPr>
+          <w:sz w:val="24"/>
+          <w:szCs w:val="32"/>
+        </w:rPr>
+      </w:pPr>
+      <w:r>
+        <w:rPr>
+          <w:sz w:val="24"/>
+          <w:szCs w:val="32"/>
+        </w:rPr>
+        <w:t>#server 1.rhel.pool.ntp.org iburst</w:t>
+      </w:r>
+    </w:p>
+    <w:p>
+      <w:pPr>
+        <w:numPr>
+          <w:numId w:val="0"/>
+        </w:numPr>
+        <w:rPr>
+          <w:sz w:val="24"/>
+          <w:szCs w:val="32"/>
+        </w:rPr>
+      </w:pPr>
+      <w:r>
+        <w:rPr>
+          <w:sz w:val="24"/>
+          <w:szCs w:val="32"/>
+        </w:rPr>
+        <w:t>#server 2.rhel.pool.ntp.org iburst</w:t>
+      </w:r>
+    </w:p>
+    <w:p>
+      <w:pPr>
+        <w:numPr>
+          <w:numId w:val="0"/>
+        </w:numPr>
+        <w:rPr>
+          <w:sz w:val="24"/>
+          <w:szCs w:val="32"/>
+        </w:rPr>
+      </w:pPr>
+      <w:r>
+        <w:rPr>
+          <w:sz w:val="24"/>
+          <w:szCs w:val="32"/>
+        </w:rPr>
+        <w:t>#server 3.rhel.pool.ntp.org iburst</w:t>
+      </w:r>
+    </w:p>
+    <w:p>
+      <w:pPr>
+        <w:numPr>
+          <w:numId w:val="0"/>
+        </w:numPr>
+        <w:rPr>
+          <w:sz w:val="24"/>
+          <w:szCs w:val="32"/>
+        </w:rPr>
+      </w:pPr>
+      <w:r>
+        <w:rPr>
+          <w:sz w:val="24"/>
+          <w:szCs w:val="32"/>
+        </w:rPr>
+        <w:t>server 192.168.4.6 iburst</w:t>
+      </w:r>
+    </w:p>
+    <w:p>
+      <w:pPr>
+        <w:numPr>
+          <w:numId w:val="0"/>
+        </w:numPr>
+        <w:rPr>
+          <w:sz w:val="24"/>
+          <w:szCs w:val="32"/>
+        </w:rPr>
+      </w:pPr>
+      <w:r>
+        <w:rPr>
+          <w:sz w:val="24"/>
+          <w:szCs w:val="32"/>
+        </w:rPr>
+        <w:t>[root@node1 ~]# systemctl restart chronyd</w:t>
+      </w:r>
+    </w:p>
+    <w:p>
+      <w:pPr>
+        <w:numPr>
+          <w:ilvl w:val="0"/>
+          <w:numId w:val="8"/>
+        </w:numPr>
+        <w:rPr>
+          <w:sz w:val="24"/>
+          <w:szCs w:val="32"/>
+        </w:rPr>
+      </w:pPr>
+      <w:r>
+        <w:rPr>
+          <w:sz w:val="24"/>
+          <w:szCs w:val="32"/>
+        </w:rPr>
+        <w:t>测试</w:t>
+      </w:r>
+    </w:p>
+    <w:p>
+      <w:pPr>
+        <w:numPr>
+          <w:numId w:val="0"/>
+        </w:numPr>
+        <w:rPr>
+          <w:sz w:val="24"/>
+          <w:szCs w:val="32"/>
+        </w:rPr>
+      </w:pPr>
+      <w:r>
+        <w:rPr>
+          <w:sz w:val="24"/>
+          <w:szCs w:val="32"/>
+        </w:rPr>
+        <w:t>[root@node1 ~]# date -s "2018-7-13 12:00:00"</w:t>
+      </w:r>
+    </w:p>
+    <w:p>
+      <w:pPr>
+        <w:numPr>
+          <w:numId w:val="0"/>
+        </w:numPr>
+        <w:rPr>
+          <w:sz w:val="24"/>
+          <w:szCs w:val="32"/>
+        </w:rPr>
+      </w:pPr>
+      <w:r>
+        <w:rPr>
+          <w:sz w:val="24"/>
+          <w:szCs w:val="32"/>
+        </w:rPr>
+        <w:t>[root@node1 ~]# ntpdate 192.168.4.6</w:t>
+      </w:r>
+    </w:p>
+    <w:p>
+      <w:pPr>
+        <w:numPr>
+          <w:numId w:val="0"/>
+        </w:numPr>
+        <w:rPr>
+          <w:sz w:val="24"/>
+          <w:szCs w:val="32"/>
+        </w:rPr>
+      </w:pPr>
+      <w:r>
+        <w:rPr>
+          <w:sz w:val="24"/>
+          <w:szCs w:val="32"/>
+        </w:rPr>
+        <w:t>[root@node1 ~]# date</w:t>
+      </w:r>
+    </w:p>
+    <w:p>
+      <w:pPr>
+        <w:numPr>
+          <w:numId w:val="0"/>
+        </w:numPr>
+        <w:rPr>
+          <w:sz w:val="24"/>
+          <w:szCs w:val="32"/>
+        </w:rPr>
+      </w:pPr>
+      <w:r>
+        <w:rPr>
+          <w:sz w:val="24"/>
+          <w:szCs w:val="32"/>
+        </w:rPr>
+        <w:t>（3）同步其他主机</w:t>
+      </w:r>
+    </w:p>
+    <w:p>
+      <w:pPr>
+        <w:numPr>
+          <w:ilvl w:val="0"/>
+          <w:numId w:val="0"/>
+        </w:numPr>
+        <w:rPr>
+          <w:sz w:val="24"/>
+          <w:szCs w:val="32"/>
+        </w:rPr>
+      </w:pPr>
+      <w:r>
+        <w:rPr>
+          <w:sz w:val="24"/>
+          <w:szCs w:val="32"/>
+        </w:rPr>
+        <w:t>[root@node1 ~]# for i in {2..4}</w:t>
+      </w:r>
+    </w:p>
+    <w:p>
+      <w:pPr>
+        <w:numPr>
+          <w:ilvl w:val="0"/>
+          <w:numId w:val="0"/>
+        </w:numPr>
         <w:rPr>
           <w:sz w:val="24"/>
           <w:szCs w:val="32"/>
@@ -1325,31 +2312,29 @@
     </w:p>
     <w:p>
       <w:pPr>
-        <w:widowControl w:val="0"/>
-        <w:numPr>
-          <w:numId w:val="0"/>
-        </w:numPr>
-        <w:jc w:val="both"/>
-        <w:rPr>
-          <w:sz w:val="24"/>
-          <w:szCs w:val="32"/>
-        </w:rPr>
-      </w:pPr>
-      <w:r>
-        <w:rPr>
-          <w:sz w:val="24"/>
-          <w:szCs w:val="32"/>
-        </w:rPr>
-        <w:t>&gt; scp /tmp/server.repo ${vm}:/etc/yum.repos.d/</w:t>
-      </w:r>
-    </w:p>
-    <w:p>
-      <w:pPr>
-        <w:widowControl w:val="0"/>
-        <w:numPr>
-          <w:numId w:val="0"/>
-        </w:numPr>
-        <w:jc w:val="both"/>
+        <w:numPr>
+          <w:ilvl w:val="0"/>
+          <w:numId w:val="0"/>
+        </w:numPr>
+        <w:rPr>
+          <w:sz w:val="24"/>
+          <w:szCs w:val="32"/>
+        </w:rPr>
+      </w:pPr>
+      <w:r>
+        <w:rPr>
+          <w:sz w:val="24"/>
+          <w:szCs w:val="32"/>
+        </w:rPr>
+        <w:t>&gt; scp /etc/chrony.conf node$i:/etc/</w:t>
+      </w:r>
+    </w:p>
+    <w:p>
+      <w:pPr>
+        <w:numPr>
+          <w:ilvl w:val="0"/>
+          <w:numId w:val="0"/>
+        </w:numPr>
         <w:rPr>
           <w:sz w:val="24"/>
           <w:szCs w:val="32"/>
@@ -1365,20 +2350,108 @@
     </w:p>
     <w:p>
       <w:pPr>
-        <w:widowControl w:val="0"/>
-        <w:numPr>
-          <w:numId w:val="0"/>
-        </w:numPr>
-        <w:jc w:val="both"/>
-        <w:rPr>
-          <w:sz w:val="24"/>
-          <w:szCs w:val="32"/>
-        </w:rPr>
-      </w:pPr>
-    </w:p>
-    <w:p>
-      <w:pPr>
-        <w:numPr>
+        <w:numPr>
+          <w:ilvl w:val="0"/>
+          <w:numId w:val="0"/>
+        </w:numPr>
+        <w:rPr>
+          <w:sz w:val="24"/>
+          <w:szCs w:val="32"/>
+        </w:rPr>
+      </w:pPr>
+      <w:r>
+        <w:rPr>
+          <w:sz w:val="24"/>
+          <w:szCs w:val="32"/>
+        </w:rPr>
+        <w:t>[root@node1 ~]# for vm in node{2..4}</w:t>
+      </w:r>
+    </w:p>
+    <w:p>
+      <w:pPr>
+        <w:numPr>
+          <w:ilvl w:val="0"/>
+          <w:numId w:val="0"/>
+        </w:numPr>
+        <w:rPr>
+          <w:sz w:val="24"/>
+          <w:szCs w:val="32"/>
+        </w:rPr>
+      </w:pPr>
+      <w:r>
+        <w:rPr>
+          <w:sz w:val="24"/>
+          <w:szCs w:val="32"/>
+        </w:rPr>
+        <w:t>&gt; do</w:t>
+      </w:r>
+    </w:p>
+    <w:p>
+      <w:pPr>
+        <w:numPr>
+          <w:ilvl w:val="0"/>
+          <w:numId w:val="0"/>
+        </w:numPr>
+        <w:rPr>
+          <w:sz w:val="24"/>
+          <w:szCs w:val="32"/>
+        </w:rPr>
+      </w:pPr>
+      <w:r>
+        <w:rPr>
+          <w:sz w:val="24"/>
+          <w:szCs w:val="32"/>
+        </w:rPr>
+        <w:t>&gt; ssh  $vm  systemctl  restart  chronyd</w:t>
+      </w:r>
+    </w:p>
+    <w:p>
+      <w:pPr>
+        <w:numPr>
+          <w:ilvl w:val="0"/>
+          <w:numId w:val="0"/>
+        </w:numPr>
+        <w:rPr>
+          <w:sz w:val="24"/>
+          <w:szCs w:val="32"/>
+        </w:rPr>
+      </w:pPr>
+      <w:r>
+        <w:rPr>
+          <w:sz w:val="24"/>
+          <w:szCs w:val="32"/>
+        </w:rPr>
+        <w:t>&gt; done</w:t>
+      </w:r>
+    </w:p>
+    <w:p>
+      <w:pPr>
+        <w:numPr>
+          <w:ilvl w:val="0"/>
+          <w:numId w:val="0"/>
+        </w:numPr>
+        <w:rPr>
+          <w:sz w:val="24"/>
+          <w:szCs w:val="32"/>
+        </w:rPr>
+      </w:pPr>
+    </w:p>
+    <w:p>
+      <w:pPr>
+        <w:numPr>
+          <w:ilvl w:val="0"/>
+          <w:numId w:val="0"/>
+        </w:numPr>
+        <w:rPr>
+          <w:sz w:val="24"/>
+          <w:szCs w:val="32"/>
+        </w:rPr>
+      </w:pPr>
+    </w:p>
+    <w:p>
+      <w:pPr>
+        <w:numPr>
+          <w:ilvl w:val="0"/>
           <w:numId w:val="0"/>
         </w:numPr>
         <w:rPr>
@@ -1423,12 +2496,60 @@
 
 <file path=word/numbering.xml><?xml version="1.0" encoding="utf-8"?>
 <w:numbering xmlns:wpc="http://schemas.microsoft.com/office/word/2010/wordprocessingCanvas" xmlns:mc="http://schemas.openxmlformats.org/markup-compatibility/2006" xmlns:o="urn:schemas-microsoft-com:office:office" xmlns:r="http://schemas.openxmlformats.org/officeDocument/2006/relationships" xmlns:m="http://schemas.openxmlformats.org/officeDocument/2006/math" xmlns:v="urn:schemas-microsoft-com:vml" xmlns:wp14="http://schemas.microsoft.com/office/word/2010/wordprocessingDrawing" xmlns:wp="http://schemas.openxmlformats.org/drawingml/2006/wordprocessingDrawing" xmlns:w10="urn:schemas-microsoft-com:office:word" xmlns:w="http://schemas.openxmlformats.org/wordprocessingml/2006/main" xmlns:w14="http://schemas.microsoft.com/office/word/2010/wordml" xmlns:wpg="http://schemas.microsoft.com/office/word/2010/wordprocessingGroup" xmlns:wpi="http://schemas.microsoft.com/office/word/2010/wordprocessingInk" xmlns:wne="http://schemas.microsoft.com/office/word/2006/wordml" xmlns:wps="http://schemas.microsoft.com/office/word/2010/wordprocessingShape" mc:Ignorable="w14 wp14">
+  <w:abstractNum w:abstractNumId="1531451063">
+    <w:nsid w:val="5B4816B7"/>
+    <w:multiLevelType w:val="singleLevel"/>
+    <w:tmpl w:val="5B4816B7"/>
+    <w:lvl w:ilvl="0" w:tentative="1">
+      <w:start w:val="1"/>
+      <w:numFmt w:val="decimal"/>
+      <w:suff w:val="nothing"/>
+      <w:lvlText w:val="%1、"/>
+      <w:lvlJc w:val="left"/>
+    </w:lvl>
+  </w:abstractNum>
   <w:abstractNum w:abstractNumId="1531450364">
     <w:nsid w:val="5B4813FC"/>
     <w:multiLevelType w:val="singleLevel"/>
     <w:tmpl w:val="5B4813FC"/>
     <w:lvl w:ilvl="0" w:tentative="1">
       <w:start w:val="4"/>
+      <w:numFmt w:val="decimal"/>
+      <w:suff w:val="nothing"/>
+      <w:lvlText w:val="（%1）"/>
+      <w:lvlJc w:val="left"/>
+    </w:lvl>
+  </w:abstractNum>
+  <w:abstractNum w:abstractNumId="1531465765">
+    <w:nsid w:val="5B485025"/>
+    <w:multiLevelType w:val="singleLevel"/>
+    <w:tmpl w:val="5B485025"/>
+    <w:lvl w:ilvl="0" w:tentative="1">
+      <w:start w:val="2"/>
+      <w:numFmt w:val="decimal"/>
+      <w:suff w:val="nothing"/>
+      <w:lvlText w:val="（%1）"/>
+      <w:lvlJc w:val="left"/>
+    </w:lvl>
+  </w:abstractNum>
+  <w:abstractNum w:abstractNumId="1531456139">
+    <w:nsid w:val="5B482A8B"/>
+    <w:multiLevelType w:val="singleLevel"/>
+    <w:tmpl w:val="5B482A8B"/>
+    <w:lvl w:ilvl="0" w:tentative="1">
+      <w:start w:val="1"/>
+      <w:numFmt w:val="decimal"/>
+      <w:suff w:val="nothing"/>
+      <w:lvlText w:val="（%1）"/>
+      <w:lvlJc w:val="left"/>
+    </w:lvl>
+  </w:abstractNum>
+  <w:abstractNum w:abstractNumId="1531465588">
+    <w:nsid w:val="5B484F74"/>
+    <w:multiLevelType w:val="singleLevel"/>
+    <w:tmpl w:val="5B484F74"/>
+    <w:lvl w:ilvl="0" w:tentative="1">
+      <w:start w:val="2"/>
       <w:numFmt w:val="decimal"/>
       <w:suff w:val="nothing"/>
       <w:lvlText w:val="（%1）"/>
@@ -1447,22 +2568,22 @@
       <w:lvlJc w:val="left"/>
     </w:lvl>
   </w:abstractNum>
-  <w:abstractNum w:abstractNumId="1531448984">
-    <w:nsid w:val="5B480E98"/>
+  <w:abstractNum w:abstractNumId="1531456090">
+    <w:nsid w:val="5B482A5A"/>
     <w:multiLevelType w:val="singleLevel"/>
-    <w:tmpl w:val="5B480E98"/>
+    <w:tmpl w:val="5B482A5A"/>
     <w:lvl w:ilvl="0" w:tentative="1">
-      <w:start w:val="1"/>
+      <w:start w:val="6"/>
       <w:numFmt w:val="decimal"/>
       <w:suff w:val="nothing"/>
       <w:lvlText w:val="%1、"/>
       <w:lvlJc w:val="left"/>
     </w:lvl>
   </w:abstractNum>
-  <w:abstractNum w:abstractNumId="1531451063">
-    <w:nsid w:val="5B4816B7"/>
+  <w:abstractNum w:abstractNumId="1531448984">
+    <w:nsid w:val="5B480E98"/>
     <w:multiLevelType w:val="singleLevel"/>
-    <w:tmpl w:val="5B4816B7"/>
+    <w:tmpl w:val="5B480E98"/>
     <w:lvl w:ilvl="0" w:tentative="1">
       <w:start w:val="1"/>
       <w:numFmt w:val="decimal"/>
@@ -1482,6 +2603,18 @@
   </w:num>
   <w:num w:numId="4">
     <w:abstractNumId w:val="1531451063"/>
+  </w:num>
+  <w:num w:numId="5">
+    <w:abstractNumId w:val="1531456090"/>
+  </w:num>
+  <w:num w:numId="6">
+    <w:abstractNumId w:val="1531456139"/>
+  </w:num>
+  <w:num w:numId="7">
+    <w:abstractNumId w:val="1531465588"/>
+  </w:num>
+  <w:num w:numId="8">
+    <w:abstractNumId w:val="1531465765"/>
   </w:num>
 </w:numbering>
 </file>

</xml_diff>

<commit_message>
1803 cluster day4 16:30pm
</commit_message>
<xml_diff>
--- a/nsd1803/cluster/day04.docx
+++ b/nsd1803/cluster/day04.docx
@@ -846,21 +846,7 @@
           <w:sz w:val="24"/>
           <w:szCs w:val="32"/>
         </w:rPr>
-        <w:t xml:space="preserve">[root@room8pc16 nsd2018]# </w:t>
-      </w:r>
-      <w:r>
-        <w:rPr>
-          <w:sz w:val="24"/>
-          <w:szCs w:val="32"/>
-        </w:rPr>
-        <w:t xml:space="preserve">vim </w:t>
-      </w:r>
-      <w:r>
-        <w:rPr>
-          <w:sz w:val="24"/>
-          <w:szCs w:val="32"/>
-        </w:rPr>
-        <w:t xml:space="preserve"> /etc/fstab </w:t>
+        <w:t xml:space="preserve">[root@room8pc16 nsd2018]# vim  /etc/fstab </w:t>
       </w:r>
     </w:p>
     <w:p>
@@ -1476,6 +1462,7 @@
       <w:pPr>
         <w:widowControl w:val="0"/>
         <w:numPr>
+          <w:ilvl w:val="0"/>
           <w:numId w:val="0"/>
         </w:numPr>
         <w:jc w:val="both"/>
@@ -1517,6 +1504,7 @@
       <w:pPr>
         <w:widowControl w:val="0"/>
         <w:numPr>
+          <w:ilvl w:val="0"/>
           <w:numId w:val="0"/>
         </w:numPr>
         <w:jc w:val="both"/>
@@ -1537,6 +1525,7 @@
       <w:pPr>
         <w:widowControl w:val="0"/>
         <w:numPr>
+          <w:ilvl w:val="0"/>
           <w:numId w:val="0"/>
         </w:numPr>
         <w:jc w:val="both"/>
@@ -1557,6 +1546,7 @@
       <w:pPr>
         <w:widowControl w:val="0"/>
         <w:numPr>
+          <w:ilvl w:val="0"/>
           <w:numId w:val="0"/>
         </w:numPr>
         <w:jc w:val="both"/>
@@ -1577,6 +1567,7 @@
       <w:pPr>
         <w:widowControl w:val="0"/>
         <w:numPr>
+          <w:ilvl w:val="0"/>
           <w:numId w:val="0"/>
         </w:numPr>
         <w:jc w:val="both"/>
@@ -1597,6 +1588,7 @@
       <w:pPr>
         <w:widowControl w:val="0"/>
         <w:numPr>
+          <w:ilvl w:val="0"/>
           <w:numId w:val="0"/>
         </w:numPr>
         <w:jc w:val="both"/>
@@ -1617,6 +1609,7 @@
       <w:pPr>
         <w:widowControl w:val="0"/>
         <w:numPr>
+          <w:ilvl w:val="0"/>
           <w:numId w:val="0"/>
         </w:numPr>
         <w:jc w:val="both"/>
@@ -1637,6 +1630,7 @@
       <w:pPr>
         <w:widowControl w:val="0"/>
         <w:numPr>
+          <w:ilvl w:val="0"/>
           <w:numId w:val="0"/>
         </w:numPr>
         <w:jc w:val="both"/>
@@ -1657,6 +1651,7 @@
       <w:pPr>
         <w:widowControl w:val="0"/>
         <w:numPr>
+          <w:ilvl w:val="0"/>
           <w:numId w:val="0"/>
         </w:numPr>
         <w:jc w:val="both"/>
@@ -1777,6 +1772,13 @@
           <w:sz w:val="24"/>
           <w:szCs w:val="32"/>
         </w:rPr>
+        <w:t>8、</w:t>
+      </w:r>
+      <w:r>
+        <w:rPr>
+          <w:sz w:val="24"/>
+          <w:szCs w:val="32"/>
+        </w:rPr>
         <w:t>配置node6为时间服务器</w:t>
       </w:r>
     </w:p>
@@ -1968,6 +1970,1341 @@
           <w:szCs w:val="32"/>
         </w:rPr>
         <w:t>启动服务</w:t>
+      </w:r>
+    </w:p>
+    <w:p>
+      <w:pPr>
+        <w:numPr>
+          <w:ilvl w:val="0"/>
+          <w:numId w:val="0"/>
+        </w:numPr>
+        <w:rPr>
+          <w:sz w:val="24"/>
+          <w:szCs w:val="32"/>
+        </w:rPr>
+      </w:pPr>
+      <w:r>
+        <w:rPr>
+          <w:sz w:val="24"/>
+          <w:szCs w:val="32"/>
+        </w:rPr>
+        <w:t>[root@node6 ~]# systemctl enable chronyd</w:t>
+      </w:r>
+    </w:p>
+    <w:p>
+      <w:pPr>
+        <w:numPr>
+          <w:ilvl w:val="0"/>
+          <w:numId w:val="0"/>
+        </w:numPr>
+        <w:rPr>
+          <w:sz w:val="24"/>
+          <w:szCs w:val="32"/>
+        </w:rPr>
+      </w:pPr>
+      <w:r>
+        <w:rPr>
+          <w:sz w:val="24"/>
+          <w:szCs w:val="32"/>
+        </w:rPr>
+        <w:t>[root@node6 ~]# systemctl restart chronyd</w:t>
+      </w:r>
+    </w:p>
+    <w:p>
+      <w:pPr>
+        <w:numPr>
+          <w:ilvl w:val="0"/>
+          <w:numId w:val="0"/>
+        </w:numPr>
+        <w:rPr>
+          <w:sz w:val="24"/>
+          <w:szCs w:val="32"/>
+        </w:rPr>
+      </w:pPr>
+    </w:p>
+    <w:p>
+      <w:pPr>
+        <w:numPr>
+          <w:ilvl w:val="0"/>
+          <w:numId w:val="0"/>
+        </w:numPr>
+        <w:rPr>
+          <w:sz w:val="24"/>
+          <w:szCs w:val="32"/>
+        </w:rPr>
+      </w:pPr>
+      <w:r>
+        <w:rPr>
+          <w:sz w:val="24"/>
+          <w:szCs w:val="32"/>
+        </w:rPr>
+        <w:t>将node1-5配置为NTP的客户端</w:t>
+      </w:r>
+    </w:p>
+    <w:p>
+      <w:pPr>
+        <w:numPr>
+          <w:ilvl w:val="0"/>
+          <w:numId w:val="0"/>
+        </w:numPr>
+        <w:rPr>
+          <w:sz w:val="24"/>
+          <w:szCs w:val="32"/>
+        </w:rPr>
+      </w:pPr>
+      <w:r>
+        <w:rPr>
+          <w:sz w:val="24"/>
+          <w:szCs w:val="32"/>
+        </w:rPr>
+        <w:t>（1）配置</w:t>
+      </w:r>
+    </w:p>
+    <w:p>
+      <w:pPr>
+        <w:numPr>
+          <w:ilvl w:val="0"/>
+          <w:numId w:val="0"/>
+        </w:numPr>
+        <w:rPr>
+          <w:sz w:val="24"/>
+          <w:szCs w:val="32"/>
+        </w:rPr>
+      </w:pPr>
+      <w:r>
+        <w:rPr>
+          <w:sz w:val="24"/>
+          <w:szCs w:val="32"/>
+        </w:rPr>
+        <w:t xml:space="preserve">[root@node1 ~]# vim /etc/chrony.conf </w:t>
+      </w:r>
+    </w:p>
+    <w:p>
+      <w:pPr>
+        <w:numPr>
+          <w:ilvl w:val="0"/>
+          <w:numId w:val="0"/>
+        </w:numPr>
+        <w:rPr>
+          <w:sz w:val="24"/>
+          <w:szCs w:val="32"/>
+        </w:rPr>
+      </w:pPr>
+      <w:r>
+        <w:rPr>
+          <w:sz w:val="24"/>
+          <w:szCs w:val="32"/>
+        </w:rPr>
+        <w:t>#server 0.rhel.pool.ntp.org iburst</w:t>
+      </w:r>
+    </w:p>
+    <w:p>
+      <w:pPr>
+        <w:numPr>
+          <w:ilvl w:val="0"/>
+          <w:numId w:val="0"/>
+        </w:numPr>
+        <w:rPr>
+          <w:sz w:val="24"/>
+          <w:szCs w:val="32"/>
+        </w:rPr>
+      </w:pPr>
+      <w:r>
+        <w:rPr>
+          <w:sz w:val="24"/>
+          <w:szCs w:val="32"/>
+        </w:rPr>
+        <w:t>#server 1.rhel.pool.ntp.org iburst</w:t>
+      </w:r>
+    </w:p>
+    <w:p>
+      <w:pPr>
+        <w:numPr>
+          <w:ilvl w:val="0"/>
+          <w:numId w:val="0"/>
+        </w:numPr>
+        <w:rPr>
+          <w:sz w:val="24"/>
+          <w:szCs w:val="32"/>
+        </w:rPr>
+      </w:pPr>
+      <w:r>
+        <w:rPr>
+          <w:sz w:val="24"/>
+          <w:szCs w:val="32"/>
+        </w:rPr>
+        <w:t>#server 2.rhel.pool.ntp.org iburst</w:t>
+      </w:r>
+    </w:p>
+    <w:p>
+      <w:pPr>
+        <w:numPr>
+          <w:ilvl w:val="0"/>
+          <w:numId w:val="0"/>
+        </w:numPr>
+        <w:rPr>
+          <w:sz w:val="24"/>
+          <w:szCs w:val="32"/>
+        </w:rPr>
+      </w:pPr>
+      <w:r>
+        <w:rPr>
+          <w:sz w:val="24"/>
+          <w:szCs w:val="32"/>
+        </w:rPr>
+        <w:t>#server 3.rhel.pool.ntp.org iburst</w:t>
+      </w:r>
+    </w:p>
+    <w:p>
+      <w:pPr>
+        <w:numPr>
+          <w:ilvl w:val="0"/>
+          <w:numId w:val="0"/>
+        </w:numPr>
+        <w:rPr>
+          <w:sz w:val="24"/>
+          <w:szCs w:val="32"/>
+        </w:rPr>
+      </w:pPr>
+      <w:r>
+        <w:rPr>
+          <w:sz w:val="24"/>
+          <w:szCs w:val="32"/>
+        </w:rPr>
+        <w:t>server 192.168.4.6 iburst</w:t>
+      </w:r>
+    </w:p>
+    <w:p>
+      <w:pPr>
+        <w:numPr>
+          <w:ilvl w:val="0"/>
+          <w:numId w:val="0"/>
+        </w:numPr>
+        <w:rPr>
+          <w:sz w:val="24"/>
+          <w:szCs w:val="32"/>
+        </w:rPr>
+      </w:pPr>
+      <w:r>
+        <w:rPr>
+          <w:sz w:val="24"/>
+          <w:szCs w:val="32"/>
+        </w:rPr>
+        <w:t>[root@node1 ~]# systemctl restart chronyd</w:t>
+      </w:r>
+    </w:p>
+    <w:p>
+      <w:pPr>
+        <w:numPr>
+          <w:ilvl w:val="0"/>
+          <w:numId w:val="8"/>
+        </w:numPr>
+        <w:rPr>
+          <w:sz w:val="24"/>
+          <w:szCs w:val="32"/>
+        </w:rPr>
+      </w:pPr>
+      <w:r>
+        <w:rPr>
+          <w:sz w:val="24"/>
+          <w:szCs w:val="32"/>
+        </w:rPr>
+        <w:t>测试</w:t>
+      </w:r>
+    </w:p>
+    <w:p>
+      <w:pPr>
+        <w:numPr>
+          <w:ilvl w:val="0"/>
+          <w:numId w:val="0"/>
+        </w:numPr>
+        <w:rPr>
+          <w:sz w:val="24"/>
+          <w:szCs w:val="32"/>
+        </w:rPr>
+      </w:pPr>
+      <w:r>
+        <w:rPr>
+          <w:sz w:val="24"/>
+          <w:szCs w:val="32"/>
+        </w:rPr>
+        <w:t>[root@node1 ~]# date -s "2018-7-13 12:00:00"</w:t>
+      </w:r>
+    </w:p>
+    <w:p>
+      <w:pPr>
+        <w:numPr>
+          <w:ilvl w:val="0"/>
+          <w:numId w:val="0"/>
+        </w:numPr>
+        <w:rPr>
+          <w:sz w:val="24"/>
+          <w:szCs w:val="32"/>
+        </w:rPr>
+      </w:pPr>
+      <w:r>
+        <w:rPr>
+          <w:sz w:val="24"/>
+          <w:szCs w:val="32"/>
+        </w:rPr>
+        <w:t>[root@node1 ~]# ntpdate 192.168.4.6</w:t>
+      </w:r>
+    </w:p>
+    <w:p>
+      <w:pPr>
+        <w:numPr>
+          <w:ilvl w:val="0"/>
+          <w:numId w:val="0"/>
+        </w:numPr>
+        <w:rPr>
+          <w:sz w:val="24"/>
+          <w:szCs w:val="32"/>
+        </w:rPr>
+      </w:pPr>
+      <w:r>
+        <w:rPr>
+          <w:sz w:val="24"/>
+          <w:szCs w:val="32"/>
+        </w:rPr>
+        <w:t>[root@node1 ~]# date</w:t>
+      </w:r>
+    </w:p>
+    <w:p>
+      <w:pPr>
+        <w:numPr>
+          <w:ilvl w:val="0"/>
+          <w:numId w:val="0"/>
+        </w:numPr>
+        <w:rPr>
+          <w:sz w:val="24"/>
+          <w:szCs w:val="32"/>
+        </w:rPr>
+      </w:pPr>
+      <w:r>
+        <w:rPr>
+          <w:sz w:val="24"/>
+          <w:szCs w:val="32"/>
+        </w:rPr>
+        <w:t>（3）同步其他主机</w:t>
+      </w:r>
+    </w:p>
+    <w:p>
+      <w:pPr>
+        <w:numPr>
+          <w:ilvl w:val="0"/>
+          <w:numId w:val="0"/>
+        </w:numPr>
+        <w:rPr>
+          <w:sz w:val="24"/>
+          <w:szCs w:val="32"/>
+        </w:rPr>
+      </w:pPr>
+      <w:r>
+        <w:rPr>
+          <w:sz w:val="24"/>
+          <w:szCs w:val="32"/>
+        </w:rPr>
+        <w:t>[root@node1 ~]# for i in {2..</w:t>
+      </w:r>
+      <w:r>
+        <w:rPr>
+          <w:sz w:val="24"/>
+          <w:szCs w:val="32"/>
+        </w:rPr>
+        <w:t>5</w:t>
+      </w:r>
+      <w:r>
+        <w:rPr>
+          <w:sz w:val="24"/>
+          <w:szCs w:val="32"/>
+        </w:rPr>
+        <w:t>}</w:t>
+      </w:r>
+    </w:p>
+    <w:p>
+      <w:pPr>
+        <w:numPr>
+          <w:ilvl w:val="0"/>
+          <w:numId w:val="0"/>
+        </w:numPr>
+        <w:rPr>
+          <w:sz w:val="24"/>
+          <w:szCs w:val="32"/>
+        </w:rPr>
+      </w:pPr>
+      <w:r>
+        <w:rPr>
+          <w:sz w:val="24"/>
+          <w:szCs w:val="32"/>
+        </w:rPr>
+        <w:t>&gt; do</w:t>
+      </w:r>
+    </w:p>
+    <w:p>
+      <w:pPr>
+        <w:numPr>
+          <w:ilvl w:val="0"/>
+          <w:numId w:val="0"/>
+        </w:numPr>
+        <w:rPr>
+          <w:sz w:val="24"/>
+          <w:szCs w:val="32"/>
+        </w:rPr>
+      </w:pPr>
+      <w:r>
+        <w:rPr>
+          <w:sz w:val="24"/>
+          <w:szCs w:val="32"/>
+        </w:rPr>
+        <w:t>&gt; scp /etc/chrony.conf node$i:/etc/</w:t>
+      </w:r>
+    </w:p>
+    <w:p>
+      <w:pPr>
+        <w:numPr>
+          <w:ilvl w:val="0"/>
+          <w:numId w:val="0"/>
+        </w:numPr>
+        <w:rPr>
+          <w:sz w:val="24"/>
+          <w:szCs w:val="32"/>
+        </w:rPr>
+      </w:pPr>
+      <w:r>
+        <w:rPr>
+          <w:sz w:val="24"/>
+          <w:szCs w:val="32"/>
+        </w:rPr>
+        <w:t>&gt; done</w:t>
+      </w:r>
+    </w:p>
+    <w:p>
+      <w:pPr>
+        <w:numPr>
+          <w:ilvl w:val="0"/>
+          <w:numId w:val="0"/>
+        </w:numPr>
+        <w:rPr>
+          <w:sz w:val="24"/>
+          <w:szCs w:val="32"/>
+        </w:rPr>
+      </w:pPr>
+      <w:r>
+        <w:rPr>
+          <w:sz w:val="24"/>
+          <w:szCs w:val="32"/>
+        </w:rPr>
+        <w:t>[root@node1 ~]# for vm in node{2..</w:t>
+      </w:r>
+      <w:r>
+        <w:rPr>
+          <w:sz w:val="24"/>
+          <w:szCs w:val="32"/>
+        </w:rPr>
+        <w:t>5</w:t>
+      </w:r>
+      <w:r>
+        <w:rPr>
+          <w:sz w:val="24"/>
+          <w:szCs w:val="32"/>
+        </w:rPr>
+        <w:t>}</w:t>
+      </w:r>
+    </w:p>
+    <w:p>
+      <w:pPr>
+        <w:numPr>
+          <w:ilvl w:val="0"/>
+          <w:numId w:val="0"/>
+        </w:numPr>
+        <w:rPr>
+          <w:sz w:val="24"/>
+          <w:szCs w:val="32"/>
+        </w:rPr>
+      </w:pPr>
+      <w:r>
+        <w:rPr>
+          <w:sz w:val="24"/>
+          <w:szCs w:val="32"/>
+        </w:rPr>
+        <w:t>&gt; do</w:t>
+      </w:r>
+    </w:p>
+    <w:p>
+      <w:pPr>
+        <w:numPr>
+          <w:ilvl w:val="0"/>
+          <w:numId w:val="0"/>
+        </w:numPr>
+        <w:rPr>
+          <w:sz w:val="24"/>
+          <w:szCs w:val="32"/>
+        </w:rPr>
+      </w:pPr>
+      <w:r>
+        <w:rPr>
+          <w:sz w:val="24"/>
+          <w:szCs w:val="32"/>
+        </w:rPr>
+        <w:t>&gt; ssh  $vm  systemctl  restart  chronyd</w:t>
+      </w:r>
+    </w:p>
+    <w:p>
+      <w:pPr>
+        <w:numPr>
+          <w:ilvl w:val="0"/>
+          <w:numId w:val="0"/>
+        </w:numPr>
+        <w:rPr>
+          <w:sz w:val="24"/>
+          <w:szCs w:val="32"/>
+        </w:rPr>
+      </w:pPr>
+      <w:r>
+        <w:rPr>
+          <w:sz w:val="24"/>
+          <w:szCs w:val="32"/>
+        </w:rPr>
+        <w:t>&gt; done</w:t>
+      </w:r>
+    </w:p>
+    <w:p>
+      <w:pPr>
+        <w:numPr>
+          <w:ilvl w:val="0"/>
+          <w:numId w:val="0"/>
+        </w:numPr>
+        <w:rPr>
+          <w:sz w:val="24"/>
+          <w:szCs w:val="32"/>
+        </w:rPr>
+      </w:pPr>
+      <w:r>
+        <w:rPr>
+          <w:sz w:val="24"/>
+          <w:szCs w:val="32"/>
+        </w:rPr>
+        <w:t>9、为node1-3各添加3块10GB的磁盘</w:t>
+      </w:r>
+    </w:p>
+    <w:p>
+      <w:pPr>
+        <w:numPr>
+          <w:ilvl w:val="0"/>
+          <w:numId w:val="0"/>
+        </w:numPr>
+        <w:rPr>
+          <w:sz w:val="24"/>
+          <w:szCs w:val="32"/>
+        </w:rPr>
+      </w:pPr>
+      <w:r>
+        <w:rPr>
+          <w:sz w:val="24"/>
+          <w:szCs w:val="32"/>
+        </w:rPr>
+        <w:t>可以在虚拟机不关机的情况下，直接添加硬盘</w:t>
+      </w:r>
+    </w:p>
+    <w:p>
+      <w:pPr>
+        <w:numPr>
+          <w:ilvl w:val="0"/>
+          <w:numId w:val="0"/>
+        </w:numPr>
+        <w:rPr>
+          <w:sz w:val="24"/>
+          <w:szCs w:val="32"/>
+        </w:rPr>
+      </w:pPr>
+    </w:p>
+    <w:p>
+      <w:pPr>
+        <w:numPr>
+          <w:ilvl w:val="0"/>
+          <w:numId w:val="0"/>
+        </w:numPr>
+        <w:rPr>
+          <w:sz w:val="24"/>
+          <w:szCs w:val="32"/>
+        </w:rPr>
+      </w:pPr>
+      <w:r>
+        <w:rPr>
+          <w:sz w:val="24"/>
+          <w:szCs w:val="32"/>
+        </w:rPr>
+        <w:t>安装ceph</w:t>
+      </w:r>
+    </w:p>
+    <w:p>
+      <w:pPr>
+        <w:numPr>
+          <w:ilvl w:val="0"/>
+          <w:numId w:val="9"/>
+        </w:numPr>
+        <w:rPr>
+          <w:sz w:val="24"/>
+          <w:szCs w:val="32"/>
+        </w:rPr>
+      </w:pPr>
+      <w:r>
+        <w:rPr>
+          <w:sz w:val="24"/>
+          <w:szCs w:val="32"/>
+        </w:rPr>
+        <w:t>在node1上安装部署软件</w:t>
+      </w:r>
+    </w:p>
+    <w:p>
+      <w:pPr>
+        <w:numPr>
+          <w:numId w:val="0"/>
+        </w:numPr>
+        <w:rPr>
+          <w:sz w:val="24"/>
+          <w:szCs w:val="32"/>
+        </w:rPr>
+      </w:pPr>
+      <w:r>
+        <w:rPr>
+          <w:sz w:val="24"/>
+          <w:szCs w:val="32"/>
+        </w:rPr>
+        <w:t>[root@node1 ~]# yum  install  -y  ceph-deploy</w:t>
+      </w:r>
+    </w:p>
+    <w:p>
+      <w:pPr>
+        <w:numPr>
+          <w:ilvl w:val="0"/>
+          <w:numId w:val="9"/>
+        </w:numPr>
+        <w:rPr>
+          <w:sz w:val="24"/>
+          <w:szCs w:val="32"/>
+        </w:rPr>
+      </w:pPr>
+      <w:r>
+        <w:rPr>
+          <w:sz w:val="24"/>
+          <w:szCs w:val="32"/>
+        </w:rPr>
+        <w:t>创建ceph部署工具的工作目录</w:t>
+      </w:r>
+    </w:p>
+    <w:p>
+      <w:pPr>
+        <w:numPr>
+          <w:numId w:val="0"/>
+        </w:numPr>
+        <w:rPr>
+          <w:sz w:val="24"/>
+          <w:szCs w:val="32"/>
+        </w:rPr>
+      </w:pPr>
+      <w:r>
+        <w:rPr>
+          <w:sz w:val="24"/>
+          <w:szCs w:val="32"/>
+        </w:rPr>
+        <w:t>[root@node1 ~]# mkdir  ceph-clu</w:t>
+      </w:r>
+    </w:p>
+    <w:p>
+      <w:pPr>
+        <w:numPr>
+          <w:ilvl w:val="0"/>
+          <w:numId w:val="9"/>
+        </w:numPr>
+        <w:rPr>
+          <w:sz w:val="24"/>
+          <w:szCs w:val="32"/>
+        </w:rPr>
+      </w:pPr>
+      <w:r>
+        <w:rPr>
+          <w:sz w:val="24"/>
+          <w:szCs w:val="32"/>
+        </w:rPr>
+        <w:t>创建参与集群节点的配置文件</w:t>
+      </w:r>
+    </w:p>
+    <w:p>
+      <w:pPr>
+        <w:numPr>
+          <w:numId w:val="0"/>
+        </w:numPr>
+        <w:rPr>
+          <w:sz w:val="24"/>
+          <w:szCs w:val="32"/>
+        </w:rPr>
+      </w:pPr>
+      <w:r>
+        <w:rPr>
+          <w:sz w:val="24"/>
+          <w:szCs w:val="32"/>
+        </w:rPr>
+        <w:t>[root@node1 ceph-clu]# ceph-deploy  new  node{1..3}</w:t>
+      </w:r>
+    </w:p>
+    <w:p>
+      <w:pPr>
+        <w:numPr>
+          <w:numId w:val="0"/>
+        </w:numPr>
+        <w:rPr>
+          <w:sz w:val="24"/>
+          <w:szCs w:val="32"/>
+        </w:rPr>
+      </w:pPr>
+      <w:r>
+        <w:rPr>
+          <w:sz w:val="24"/>
+          <w:szCs w:val="32"/>
+        </w:rPr>
+        <w:t>[root@node1 ceph-clu]# ls</w:t>
+      </w:r>
+    </w:p>
+    <w:p>
+      <w:pPr>
+        <w:numPr>
+          <w:numId w:val="0"/>
+        </w:numPr>
+        <w:rPr>
+          <w:sz w:val="24"/>
+          <w:szCs w:val="32"/>
+        </w:rPr>
+      </w:pPr>
+      <w:r>
+        <w:rPr>
+          <w:sz w:val="24"/>
+          <w:szCs w:val="32"/>
+        </w:rPr>
+        <w:t>4、在3个节点上安装软件包</w:t>
+      </w:r>
+    </w:p>
+    <w:p>
+      <w:pPr>
+        <w:numPr>
+          <w:ilvl w:val="0"/>
+          <w:numId w:val="0"/>
+        </w:numPr>
+        <w:rPr>
+          <w:sz w:val="24"/>
+          <w:szCs w:val="32"/>
+        </w:rPr>
+      </w:pPr>
+      <w:r>
+        <w:rPr>
+          <w:sz w:val="24"/>
+          <w:szCs w:val="32"/>
+        </w:rPr>
+        <w:t>[root@node1 ceph-clu]# ceph-deploy  install  node{1..3}</w:t>
+      </w:r>
+    </w:p>
+    <w:p>
+      <w:pPr>
+        <w:numPr>
+          <w:ilvl w:val="0"/>
+          <w:numId w:val="10"/>
+        </w:numPr>
+        <w:rPr>
+          <w:sz w:val="24"/>
+          <w:szCs w:val="32"/>
+        </w:rPr>
+      </w:pPr>
+      <w:r>
+        <w:rPr>
+          <w:sz w:val="24"/>
+          <w:szCs w:val="32"/>
+        </w:rPr>
+        <w:t>初始化mon服务</w:t>
+      </w:r>
+    </w:p>
+    <w:p>
+      <w:pPr>
+        <w:numPr>
+          <w:numId w:val="0"/>
+        </w:numPr>
+        <w:rPr>
+          <w:sz w:val="24"/>
+          <w:szCs w:val="32"/>
+        </w:rPr>
+      </w:pPr>
+      <w:r>
+        <w:rPr>
+          <w:sz w:val="24"/>
+          <w:szCs w:val="32"/>
+        </w:rPr>
+        <w:t>[root@node1 ceph-clu]# ceph-deploy  mon  create-initial</w:t>
+      </w:r>
+    </w:p>
+    <w:p>
+      <w:pPr>
+        <w:numPr>
+          <w:numId w:val="0"/>
+        </w:numPr>
+        <w:rPr>
+          <w:sz w:val="24"/>
+          <w:szCs w:val="32"/>
+        </w:rPr>
+      </w:pPr>
+      <w:r>
+        <w:rPr>
+          <w:sz w:val="24"/>
+          <w:szCs w:val="32"/>
+        </w:rPr>
+        <w:t>如果出现以下错误：</w:t>
+      </w:r>
+    </w:p>
+    <w:p>
+      <w:pPr>
+        <w:numPr>
+          <w:numId w:val="0"/>
+        </w:numPr>
+        <w:rPr>
+          <w:sz w:val="24"/>
+          <w:szCs w:val="32"/>
+        </w:rPr>
+      </w:pPr>
+      <w:r>
+        <w:rPr>
+          <w:sz w:val="24"/>
+          <w:szCs w:val="32"/>
+        </w:rPr>
+        <w:t>[node1][</w:t>
+      </w:r>
+      <w:r>
+        <w:rPr>
+          <w:color w:val="FF0000"/>
+          <w:sz w:val="24"/>
+          <w:szCs w:val="32"/>
+        </w:rPr>
+        <w:t xml:space="preserve">ERROR </w:t>
+      </w:r>
+      <w:r>
+        <w:rPr>
+          <w:sz w:val="24"/>
+          <w:szCs w:val="32"/>
+        </w:rPr>
+        <w:t>] admin_socket: exception getting command descriptions: [Errno 2] No such file or directory</w:t>
+      </w:r>
+    </w:p>
+    <w:p>
+      <w:pPr>
+        <w:numPr>
+          <w:numId w:val="0"/>
+        </w:numPr>
+        <w:rPr>
+          <w:sz w:val="24"/>
+          <w:szCs w:val="32"/>
+        </w:rPr>
+      </w:pPr>
+      <w:r>
+        <w:rPr>
+          <w:sz w:val="24"/>
+          <w:szCs w:val="32"/>
+        </w:rPr>
+        <w:t>解决方案：</w:t>
+      </w:r>
+    </w:p>
+    <w:p>
+      <w:pPr>
+        <w:numPr>
+          <w:numId w:val="0"/>
+        </w:numPr>
+        <w:rPr>
+          <w:sz w:val="24"/>
+          <w:szCs w:val="32"/>
+        </w:rPr>
+      </w:pPr>
+      <w:r>
+        <w:rPr>
+          <w:sz w:val="24"/>
+          <w:szCs w:val="32"/>
+        </w:rPr>
+        <w:t>[root@node1 ceph-clu]# vim ceph.conf  最下面加入行：</w:t>
+      </w:r>
+    </w:p>
+    <w:p>
+      <w:pPr>
+        <w:numPr>
+          <w:numId w:val="0"/>
+        </w:numPr>
+        <w:rPr>
+          <w:sz w:val="24"/>
+          <w:szCs w:val="32"/>
+        </w:rPr>
+      </w:pPr>
+      <w:r>
+        <w:rPr>
+          <w:sz w:val="24"/>
+          <w:szCs w:val="32"/>
+        </w:rPr>
+        <w:t>public_network = 192.168.0.0/24</w:t>
+      </w:r>
+    </w:p>
+    <w:p>
+      <w:pPr>
+        <w:numPr>
+          <w:numId w:val="0"/>
+        </w:numPr>
+        <w:rPr>
+          <w:sz w:val="24"/>
+          <w:szCs w:val="32"/>
+        </w:rPr>
+      </w:pPr>
+      <w:r>
+        <w:rPr>
+          <w:sz w:val="24"/>
+          <w:szCs w:val="32"/>
+        </w:rPr>
+        <w:t>再执行以下命令：</w:t>
+      </w:r>
+    </w:p>
+    <w:p>
+      <w:pPr>
+        <w:numPr>
+          <w:numId w:val="0"/>
+        </w:numPr>
+        <w:rPr>
+          <w:sz w:val="24"/>
+          <w:szCs w:val="32"/>
+        </w:rPr>
+      </w:pPr>
+      <w:r>
+        <w:rPr>
+          <w:sz w:val="24"/>
+          <w:szCs w:val="32"/>
+        </w:rPr>
+        <w:t>[root@host1 ceoh-clu]# ceph-deploy --overwrite-conf config push node1 node2 node3</w:t>
+      </w:r>
+    </w:p>
+    <w:p>
+      <w:pPr>
+        <w:numPr>
+          <w:numId w:val="0"/>
+        </w:numPr>
+        <w:rPr>
+          <w:sz w:val="24"/>
+          <w:szCs w:val="32"/>
+        </w:rPr>
+      </w:pPr>
+    </w:p>
+    <w:p>
+      <w:pPr>
+        <w:numPr>
+          <w:numId w:val="0"/>
+        </w:numPr>
+        <w:rPr>
+          <w:sz w:val="24"/>
+          <w:szCs w:val="32"/>
+        </w:rPr>
+      </w:pPr>
+    </w:p>
+    <w:p>
+      <w:pPr>
+        <w:numPr>
+          <w:ilvl w:val="0"/>
+          <w:numId w:val="10"/>
+        </w:numPr>
+        <w:rPr>
+          <w:sz w:val="24"/>
+          <w:szCs w:val="32"/>
+        </w:rPr>
+      </w:pPr>
+      <w:r>
+        <w:rPr>
+          <w:sz w:val="24"/>
+          <w:szCs w:val="32"/>
+        </w:rPr>
+        <w:t>把node1-3的vdb作为日志盘。Ext／xfs都是日志文件系统，一个分区分成日志区和数据区。为了更好的性能，vdb专门作为vdc和vdd的日志盘。</w:t>
+      </w:r>
+    </w:p>
+    <w:p>
+      <w:pPr>
+        <w:numPr>
+          <w:numId w:val="0"/>
+        </w:numPr>
+        <w:rPr>
+          <w:sz w:val="24"/>
+          <w:szCs w:val="32"/>
+        </w:rPr>
+      </w:pPr>
+      <w:r>
+        <w:rPr>
+          <w:sz w:val="24"/>
+          <w:szCs w:val="32"/>
+        </w:rPr>
+        <w:t>[root@node1 ceph-clu]# for vm in node{1..3}</w:t>
+      </w:r>
+    </w:p>
+    <w:p>
+      <w:pPr>
+        <w:numPr>
+          <w:numId w:val="0"/>
+        </w:numPr>
+        <w:rPr>
+          <w:sz w:val="24"/>
+          <w:szCs w:val="32"/>
+        </w:rPr>
+      </w:pPr>
+      <w:r>
+        <w:rPr>
+          <w:sz w:val="24"/>
+          <w:szCs w:val="32"/>
+        </w:rPr>
+        <w:t>&gt; do</w:t>
+      </w:r>
+    </w:p>
+    <w:p>
+      <w:pPr>
+        <w:numPr>
+          <w:numId w:val="0"/>
+        </w:numPr>
+        <w:rPr>
+          <w:sz w:val="24"/>
+          <w:szCs w:val="32"/>
+        </w:rPr>
+      </w:pPr>
+      <w:r>
+        <w:rPr>
+          <w:sz w:val="24"/>
+          <w:szCs w:val="32"/>
+        </w:rPr>
+        <w:t>&gt; ssh $vm parted /dev/vdb mklabel gpt</w:t>
+      </w:r>
+    </w:p>
+    <w:p>
+      <w:pPr>
+        <w:numPr>
+          <w:numId w:val="0"/>
+        </w:numPr>
+        <w:rPr>
+          <w:sz w:val="24"/>
+          <w:szCs w:val="32"/>
+        </w:rPr>
+      </w:pPr>
+      <w:r>
+        <w:rPr>
+          <w:sz w:val="24"/>
+          <w:szCs w:val="32"/>
+        </w:rPr>
+        <w:t>&gt; done</w:t>
+      </w:r>
+    </w:p>
+    <w:p>
+      <w:pPr>
+        <w:numPr>
+          <w:numId w:val="0"/>
+        </w:numPr>
+        <w:rPr>
+          <w:sz w:val="24"/>
+          <w:szCs w:val="32"/>
+        </w:rPr>
+      </w:pPr>
+      <w:r>
+        <w:rPr>
+          <w:sz w:val="24"/>
+          <w:szCs w:val="32"/>
+        </w:rPr>
+        <w:t>[root@node1 ceph-clu]# for vm in node{1..3}; do ssh $vm parted /dev/vdb mkpart primary 1M 50% ; done</w:t>
+      </w:r>
+    </w:p>
+    <w:p>
+      <w:pPr>
+        <w:numPr>
+          <w:numId w:val="0"/>
+        </w:numPr>
+        <w:rPr>
+          <w:sz w:val="24"/>
+          <w:szCs w:val="32"/>
+        </w:rPr>
+      </w:pPr>
+      <w:r>
+        <w:rPr>
+          <w:sz w:val="24"/>
+          <w:szCs w:val="32"/>
+        </w:rPr>
+        <w:t>[root@node1 ceph-clu]# for vm in node{1..3}; do ssh $vm parted /dev/vdb mkpart primary 50% 100% ; done</w:t>
+      </w:r>
+    </w:p>
+    <w:p>
+      <w:pPr>
+        <w:numPr>
+          <w:numId w:val="0"/>
+        </w:numPr>
+        <w:rPr>
+          <w:sz w:val="24"/>
+          <w:szCs w:val="32"/>
+        </w:rPr>
+      </w:pPr>
+      <w:r>
+        <w:rPr>
+          <w:sz w:val="24"/>
+          <w:szCs w:val="32"/>
+        </w:rPr>
+        <w:t>[root@node1 ceph-clu]# for vm in node{1..3}; do ssh ${vm} chown ceph.ceph /dev/vdb? ; done</w:t>
+      </w:r>
+    </w:p>
+    <w:p>
+      <w:pPr>
+        <w:numPr>
+          <w:numId w:val="0"/>
+        </w:numPr>
+        <w:rPr>
+          <w:sz w:val="24"/>
+          <w:szCs w:val="32"/>
+        </w:rPr>
+      </w:pPr>
+    </w:p>
+    <w:p>
+      <w:pPr>
+        <w:numPr>
+          <w:ilvl w:val="0"/>
+          <w:numId w:val="10"/>
+        </w:numPr>
+        <w:rPr>
+          <w:sz w:val="24"/>
+          <w:szCs w:val="32"/>
+        </w:rPr>
+      </w:pPr>
+      <w:r>
+        <w:rPr>
+          <w:sz w:val="24"/>
+          <w:szCs w:val="32"/>
+        </w:rPr>
+        <w:t>创建OSD设备</w:t>
+      </w:r>
+    </w:p>
+    <w:p>
+      <w:pPr>
+        <w:numPr>
+          <w:numId w:val="0"/>
+        </w:numPr>
+        <w:rPr>
+          <w:sz w:val="24"/>
+          <w:szCs w:val="32"/>
+        </w:rPr>
+      </w:pPr>
+      <w:r>
+        <w:rPr>
+          <w:sz w:val="24"/>
+          <w:szCs w:val="32"/>
+        </w:rPr>
+        <w:t>[root@node1 ceph-clu]# for i in {1..3}</w:t>
+      </w:r>
+    </w:p>
+    <w:p>
+      <w:pPr>
+        <w:numPr>
+          <w:numId w:val="0"/>
+        </w:numPr>
+        <w:rPr>
+          <w:sz w:val="24"/>
+          <w:szCs w:val="32"/>
+        </w:rPr>
+      </w:pPr>
+      <w:r>
+        <w:rPr>
+          <w:sz w:val="24"/>
+          <w:szCs w:val="32"/>
+        </w:rPr>
+        <w:t>&gt; do</w:t>
+      </w:r>
+    </w:p>
+    <w:p>
+      <w:pPr>
+        <w:numPr>
+          <w:numId w:val="0"/>
+        </w:numPr>
+        <w:rPr>
+          <w:sz w:val="24"/>
+          <w:szCs w:val="32"/>
+        </w:rPr>
+      </w:pPr>
+      <w:r>
+        <w:rPr>
+          <w:sz w:val="24"/>
+          <w:szCs w:val="32"/>
+        </w:rPr>
+        <w:t>&gt; ceph-deploy disk zap node$i:vdc node$i:vdd</w:t>
+      </w:r>
+    </w:p>
+    <w:p>
+      <w:pPr>
+        <w:numPr>
+          <w:numId w:val="0"/>
+        </w:numPr>
+        <w:rPr>
+          <w:sz w:val="24"/>
+          <w:szCs w:val="32"/>
+        </w:rPr>
+      </w:pPr>
+      <w:r>
+        <w:rPr>
+          <w:sz w:val="24"/>
+          <w:szCs w:val="32"/>
+        </w:rPr>
+        <w:t>&gt; done</w:t>
+      </w:r>
+    </w:p>
+    <w:p>
+      <w:pPr>
+        <w:numPr>
+          <w:numId w:val="0"/>
+        </w:numPr>
+        <w:rPr>
+          <w:sz w:val="24"/>
+          <w:szCs w:val="32"/>
+        </w:rPr>
+      </w:pPr>
+      <w:r>
+        <w:rPr>
+          <w:sz w:val="24"/>
+          <w:szCs w:val="32"/>
+        </w:rPr>
+        <w:t>[root@node1 ceph-clu]# for i in {1..3}</w:t>
+      </w:r>
+    </w:p>
+    <w:p>
+      <w:pPr>
+        <w:numPr>
+          <w:numId w:val="0"/>
+        </w:numPr>
+        <w:rPr>
+          <w:sz w:val="24"/>
+          <w:szCs w:val="32"/>
+        </w:rPr>
+      </w:pPr>
+      <w:r>
+        <w:rPr>
+          <w:sz w:val="24"/>
+          <w:szCs w:val="32"/>
+        </w:rPr>
+        <w:t>&gt; do</w:t>
+      </w:r>
+    </w:p>
+    <w:p>
+      <w:pPr>
+        <w:numPr>
+          <w:numId w:val="0"/>
+        </w:numPr>
+        <w:rPr>
+          <w:sz w:val="24"/>
+          <w:szCs w:val="32"/>
+        </w:rPr>
+      </w:pPr>
+      <w:r>
+        <w:rPr>
+          <w:sz w:val="24"/>
+          <w:szCs w:val="32"/>
+        </w:rPr>
+        <w:t>&gt; ceph-deploy osd create node$i:vdc:/dev/vdb1 node$i:vdd:/dev/vdb2</w:t>
+      </w:r>
+    </w:p>
+    <w:p>
+      <w:pPr>
+        <w:numPr>
+          <w:numId w:val="0"/>
+        </w:numPr>
+        <w:rPr>
+          <w:sz w:val="24"/>
+          <w:szCs w:val="32"/>
+        </w:rPr>
+      </w:pPr>
+      <w:r>
+        <w:rPr>
+          <w:sz w:val="24"/>
+          <w:szCs w:val="32"/>
+        </w:rPr>
+        <w:t>&gt; done</w:t>
+      </w:r>
+    </w:p>
+    <w:p>
+      <w:pPr>
+        <w:numPr>
+          <w:ilvl w:val="0"/>
+          <w:numId w:val="10"/>
+        </w:numPr>
+        <w:rPr>
+          <w:sz w:val="24"/>
+          <w:szCs w:val="32"/>
+        </w:rPr>
+      </w:pPr>
+      <w:r>
+        <w:rPr>
+          <w:sz w:val="24"/>
+          <w:szCs w:val="32"/>
+        </w:rPr>
+        <w:t>验证</w:t>
+      </w:r>
+    </w:p>
+    <w:p>
+      <w:pPr>
+        <w:numPr>
+          <w:numId w:val="0"/>
+        </w:numPr>
+        <w:rPr>
+          <w:sz w:val="24"/>
+          <w:szCs w:val="32"/>
+        </w:rPr>
+      </w:pPr>
+      <w:r>
+        <w:rPr>
+          <w:sz w:val="24"/>
+          <w:szCs w:val="32"/>
+        </w:rPr>
+        <w:t>到第7步为止，ceph已经搭建完成。查看ceph状态</w:t>
+      </w:r>
+    </w:p>
+    <w:p>
+      <w:pPr>
+        <w:numPr>
+          <w:numId w:val="0"/>
+        </w:numPr>
+        <w:rPr>
+          <w:sz w:val="24"/>
+          <w:szCs w:val="32"/>
+        </w:rPr>
+      </w:pPr>
+      <w:r>
+        <w:rPr>
+          <w:sz w:val="24"/>
+          <w:szCs w:val="32"/>
+        </w:rPr>
+        <w:t>[root@node1 ceph-clu]# ceph  -s  如果出现health HEALTH_OK表示正常</w:t>
+      </w:r>
+    </w:p>
+    <w:p>
+      <w:pPr>
+        <w:numPr>
+          <w:numId w:val="0"/>
+        </w:numPr>
+        <w:rPr>
+          <w:sz w:val="24"/>
+          <w:szCs w:val="32"/>
+        </w:rPr>
+      </w:pPr>
+    </w:p>
+    <w:p>
+      <w:pPr>
+        <w:numPr>
+          <w:ilvl w:val="0"/>
+          <w:numId w:val="10"/>
+        </w:numPr>
+        <w:rPr>
+          <w:sz w:val="24"/>
+          <w:szCs w:val="32"/>
+        </w:rPr>
+      </w:pPr>
+      <w:r>
+        <w:rPr>
+          <w:sz w:val="24"/>
+          <w:szCs w:val="32"/>
+        </w:rPr>
+        <w:t>排错</w:t>
       </w:r>
       <w:bookmarkStart w:id="0" w:name="_GoBack"/>
       <w:bookmarkEnd w:id="0"/>
@@ -1987,481 +3324,25 @@
           <w:sz w:val="24"/>
           <w:szCs w:val="32"/>
         </w:rPr>
-        <w:t>[root@node6 ~]# systemctl enable chronyd</w:t>
-      </w:r>
-    </w:p>
-    <w:p>
-      <w:pPr>
-        <w:numPr>
-          <w:numId w:val="0"/>
-        </w:numPr>
-        <w:rPr>
-          <w:sz w:val="24"/>
-          <w:szCs w:val="32"/>
-        </w:rPr>
-      </w:pPr>
-      <w:r>
-        <w:rPr>
-          <w:sz w:val="24"/>
-          <w:szCs w:val="32"/>
-        </w:rPr>
-        <w:t>[root@node6 ~]# systemctl restart chronyd</w:t>
-      </w:r>
-    </w:p>
-    <w:p>
-      <w:pPr>
-        <w:numPr>
-          <w:numId w:val="0"/>
-        </w:numPr>
-        <w:rPr>
-          <w:sz w:val="24"/>
-          <w:szCs w:val="32"/>
-        </w:rPr>
-      </w:pPr>
-    </w:p>
-    <w:p>
-      <w:pPr>
-        <w:numPr>
-          <w:numId w:val="0"/>
-        </w:numPr>
-        <w:rPr>
-          <w:sz w:val="24"/>
-          <w:szCs w:val="32"/>
-        </w:rPr>
-      </w:pPr>
-      <w:r>
-        <w:rPr>
-          <w:sz w:val="24"/>
-          <w:szCs w:val="32"/>
-        </w:rPr>
-        <w:t>将node1-5配置为NTP的客户端</w:t>
-      </w:r>
-    </w:p>
-    <w:p>
-      <w:pPr>
-        <w:numPr>
-          <w:numId w:val="0"/>
-        </w:numPr>
-        <w:rPr>
-          <w:sz w:val="24"/>
-          <w:szCs w:val="32"/>
-        </w:rPr>
-      </w:pPr>
-      <w:r>
-        <w:rPr>
-          <w:sz w:val="24"/>
-          <w:szCs w:val="32"/>
-        </w:rPr>
-        <w:t>（1）配置</w:t>
-      </w:r>
-    </w:p>
-    <w:p>
-      <w:pPr>
-        <w:numPr>
-          <w:numId w:val="0"/>
-        </w:numPr>
-        <w:rPr>
-          <w:sz w:val="24"/>
-          <w:szCs w:val="32"/>
-        </w:rPr>
-      </w:pPr>
-      <w:r>
-        <w:rPr>
-          <w:sz w:val="24"/>
-          <w:szCs w:val="32"/>
-        </w:rPr>
-        <w:t xml:space="preserve">[root@node1 ~]# vim /etc/chrony.conf </w:t>
-      </w:r>
-    </w:p>
-    <w:p>
-      <w:pPr>
-        <w:numPr>
-          <w:numId w:val="0"/>
-        </w:numPr>
-        <w:rPr>
-          <w:sz w:val="24"/>
-          <w:szCs w:val="32"/>
-        </w:rPr>
-      </w:pPr>
-      <w:r>
-        <w:rPr>
-          <w:sz w:val="24"/>
-          <w:szCs w:val="32"/>
-        </w:rPr>
-        <w:t>#server 0.rhel.pool.ntp.org iburst</w:t>
-      </w:r>
-    </w:p>
-    <w:p>
-      <w:pPr>
-        <w:numPr>
-          <w:numId w:val="0"/>
-        </w:numPr>
-        <w:rPr>
-          <w:sz w:val="24"/>
-          <w:szCs w:val="32"/>
-        </w:rPr>
-      </w:pPr>
-      <w:r>
-        <w:rPr>
-          <w:sz w:val="24"/>
-          <w:szCs w:val="32"/>
-        </w:rPr>
-        <w:t>#server 1.rhel.pool.ntp.org iburst</w:t>
-      </w:r>
-    </w:p>
-    <w:p>
-      <w:pPr>
-        <w:numPr>
-          <w:numId w:val="0"/>
-        </w:numPr>
-        <w:rPr>
-          <w:sz w:val="24"/>
-          <w:szCs w:val="32"/>
-        </w:rPr>
-      </w:pPr>
-      <w:r>
-        <w:rPr>
-          <w:sz w:val="24"/>
-          <w:szCs w:val="32"/>
-        </w:rPr>
-        <w:t>#server 2.rhel.pool.ntp.org iburst</w:t>
-      </w:r>
-    </w:p>
-    <w:p>
-      <w:pPr>
-        <w:numPr>
-          <w:numId w:val="0"/>
-        </w:numPr>
-        <w:rPr>
-          <w:sz w:val="24"/>
-          <w:szCs w:val="32"/>
-        </w:rPr>
-      </w:pPr>
-      <w:r>
-        <w:rPr>
-          <w:sz w:val="24"/>
-          <w:szCs w:val="32"/>
-        </w:rPr>
-        <w:t>#server 3.rhel.pool.ntp.org iburst</w:t>
-      </w:r>
-    </w:p>
-    <w:p>
-      <w:pPr>
-        <w:numPr>
-          <w:numId w:val="0"/>
-        </w:numPr>
-        <w:rPr>
-          <w:sz w:val="24"/>
-          <w:szCs w:val="32"/>
-        </w:rPr>
-      </w:pPr>
-      <w:r>
-        <w:rPr>
-          <w:sz w:val="24"/>
-          <w:szCs w:val="32"/>
-        </w:rPr>
-        <w:t>server 192.168.4.6 iburst</w:t>
-      </w:r>
-    </w:p>
-    <w:p>
-      <w:pPr>
-        <w:numPr>
-          <w:numId w:val="0"/>
-        </w:numPr>
-        <w:rPr>
-          <w:sz w:val="24"/>
-          <w:szCs w:val="32"/>
-        </w:rPr>
-      </w:pPr>
-      <w:r>
-        <w:rPr>
-          <w:sz w:val="24"/>
-          <w:szCs w:val="32"/>
-        </w:rPr>
-        <w:t>[root@node1 ~]# systemctl restart chronyd</w:t>
-      </w:r>
-    </w:p>
-    <w:p>
-      <w:pPr>
-        <w:numPr>
-          <w:ilvl w:val="0"/>
-          <w:numId w:val="8"/>
-        </w:numPr>
-        <w:rPr>
-          <w:sz w:val="24"/>
-          <w:szCs w:val="32"/>
-        </w:rPr>
-      </w:pPr>
-      <w:r>
-        <w:rPr>
-          <w:sz w:val="24"/>
-          <w:szCs w:val="32"/>
-        </w:rPr>
-        <w:t>测试</w:t>
-      </w:r>
-    </w:p>
-    <w:p>
-      <w:pPr>
-        <w:numPr>
-          <w:numId w:val="0"/>
-        </w:numPr>
-        <w:rPr>
-          <w:sz w:val="24"/>
-          <w:szCs w:val="32"/>
-        </w:rPr>
-      </w:pPr>
-      <w:r>
-        <w:rPr>
-          <w:sz w:val="24"/>
-          <w:szCs w:val="32"/>
-        </w:rPr>
-        <w:t>[root@node1 ~]# date -s "2018-7-13 12:00:00"</w:t>
-      </w:r>
-    </w:p>
-    <w:p>
-      <w:pPr>
-        <w:numPr>
-          <w:numId w:val="0"/>
-        </w:numPr>
-        <w:rPr>
-          <w:sz w:val="24"/>
-          <w:szCs w:val="32"/>
-        </w:rPr>
-      </w:pPr>
-      <w:r>
-        <w:rPr>
-          <w:sz w:val="24"/>
-          <w:szCs w:val="32"/>
-        </w:rPr>
-        <w:t>[root@node1 ~]# ntpdate 192.168.4.6</w:t>
-      </w:r>
-    </w:p>
-    <w:p>
-      <w:pPr>
-        <w:numPr>
-          <w:numId w:val="0"/>
-        </w:numPr>
-        <w:rPr>
-          <w:sz w:val="24"/>
-          <w:szCs w:val="32"/>
-        </w:rPr>
-      </w:pPr>
-      <w:r>
-        <w:rPr>
-          <w:sz w:val="24"/>
-          <w:szCs w:val="32"/>
-        </w:rPr>
-        <w:t>[root@node1 ~]# date</w:t>
-      </w:r>
-    </w:p>
-    <w:p>
-      <w:pPr>
-        <w:numPr>
-          <w:numId w:val="0"/>
-        </w:numPr>
-        <w:rPr>
-          <w:sz w:val="24"/>
-          <w:szCs w:val="32"/>
-        </w:rPr>
-      </w:pPr>
-      <w:r>
-        <w:rPr>
-          <w:sz w:val="24"/>
-          <w:szCs w:val="32"/>
-        </w:rPr>
-        <w:t>（3）同步其他主机</w:t>
-      </w:r>
-    </w:p>
-    <w:p>
-      <w:pPr>
-        <w:numPr>
-          <w:ilvl w:val="0"/>
-          <w:numId w:val="0"/>
-        </w:numPr>
-        <w:rPr>
-          <w:sz w:val="24"/>
-          <w:szCs w:val="32"/>
-        </w:rPr>
-      </w:pPr>
-      <w:r>
-        <w:rPr>
-          <w:sz w:val="24"/>
-          <w:szCs w:val="32"/>
-        </w:rPr>
-        <w:t>[root@node1 ~]# for i in {2..4}</w:t>
-      </w:r>
-    </w:p>
-    <w:p>
-      <w:pPr>
-        <w:numPr>
-          <w:ilvl w:val="0"/>
-          <w:numId w:val="0"/>
-        </w:numPr>
-        <w:rPr>
-          <w:sz w:val="24"/>
-          <w:szCs w:val="32"/>
-        </w:rPr>
-      </w:pPr>
-      <w:r>
-        <w:rPr>
-          <w:sz w:val="24"/>
-          <w:szCs w:val="32"/>
-        </w:rPr>
-        <w:t>&gt; do</w:t>
-      </w:r>
-    </w:p>
-    <w:p>
-      <w:pPr>
-        <w:numPr>
-          <w:ilvl w:val="0"/>
-          <w:numId w:val="0"/>
-        </w:numPr>
-        <w:rPr>
-          <w:sz w:val="24"/>
-          <w:szCs w:val="32"/>
-        </w:rPr>
-      </w:pPr>
-      <w:r>
-        <w:rPr>
-          <w:sz w:val="24"/>
-          <w:szCs w:val="32"/>
-        </w:rPr>
-        <w:t>&gt; scp /etc/chrony.conf node$i:/etc/</w:t>
-      </w:r>
-    </w:p>
-    <w:p>
-      <w:pPr>
-        <w:numPr>
-          <w:ilvl w:val="0"/>
-          <w:numId w:val="0"/>
-        </w:numPr>
-        <w:rPr>
-          <w:sz w:val="24"/>
-          <w:szCs w:val="32"/>
-        </w:rPr>
-      </w:pPr>
-      <w:r>
-        <w:rPr>
-          <w:sz w:val="24"/>
-          <w:szCs w:val="32"/>
-        </w:rPr>
-        <w:t>&gt; done</w:t>
-      </w:r>
-    </w:p>
-    <w:p>
-      <w:pPr>
-        <w:numPr>
-          <w:ilvl w:val="0"/>
-          <w:numId w:val="0"/>
-        </w:numPr>
-        <w:rPr>
-          <w:sz w:val="24"/>
-          <w:szCs w:val="32"/>
-        </w:rPr>
-      </w:pPr>
-      <w:r>
-        <w:rPr>
-          <w:sz w:val="24"/>
-          <w:szCs w:val="32"/>
-        </w:rPr>
-        <w:t>[root@node1 ~]# for vm in node{2..4}</w:t>
-      </w:r>
-    </w:p>
-    <w:p>
-      <w:pPr>
-        <w:numPr>
-          <w:ilvl w:val="0"/>
-          <w:numId w:val="0"/>
-        </w:numPr>
-        <w:rPr>
-          <w:sz w:val="24"/>
-          <w:szCs w:val="32"/>
-        </w:rPr>
-      </w:pPr>
-      <w:r>
-        <w:rPr>
-          <w:sz w:val="24"/>
-          <w:szCs w:val="32"/>
-        </w:rPr>
-        <w:t>&gt; do</w:t>
-      </w:r>
-    </w:p>
-    <w:p>
-      <w:pPr>
-        <w:numPr>
-          <w:ilvl w:val="0"/>
-          <w:numId w:val="0"/>
-        </w:numPr>
-        <w:rPr>
-          <w:sz w:val="24"/>
-          <w:szCs w:val="32"/>
-        </w:rPr>
-      </w:pPr>
-      <w:r>
-        <w:rPr>
-          <w:sz w:val="24"/>
-          <w:szCs w:val="32"/>
-        </w:rPr>
-        <w:t>&gt; ssh  $vm  systemctl  restart  chronyd</w:t>
-      </w:r>
-    </w:p>
-    <w:p>
-      <w:pPr>
-        <w:numPr>
-          <w:ilvl w:val="0"/>
-          <w:numId w:val="0"/>
-        </w:numPr>
-        <w:rPr>
-          <w:sz w:val="24"/>
-          <w:szCs w:val="32"/>
-        </w:rPr>
-      </w:pPr>
-      <w:r>
-        <w:rPr>
-          <w:sz w:val="24"/>
-          <w:szCs w:val="32"/>
-        </w:rPr>
-        <w:t>&gt; done</w:t>
-      </w:r>
-    </w:p>
-    <w:p>
-      <w:pPr>
-        <w:numPr>
-          <w:ilvl w:val="0"/>
-          <w:numId w:val="0"/>
-        </w:numPr>
-        <w:rPr>
-          <w:sz w:val="24"/>
-          <w:szCs w:val="32"/>
-        </w:rPr>
-      </w:pPr>
-    </w:p>
-    <w:p>
-      <w:pPr>
-        <w:numPr>
-          <w:ilvl w:val="0"/>
-          <w:numId w:val="0"/>
-        </w:numPr>
-        <w:rPr>
-          <w:sz w:val="24"/>
-          <w:szCs w:val="32"/>
-        </w:rPr>
-      </w:pPr>
-    </w:p>
-    <w:p>
-      <w:pPr>
-        <w:numPr>
-          <w:ilvl w:val="0"/>
-          <w:numId w:val="0"/>
-        </w:numPr>
-        <w:rPr>
-          <w:sz w:val="24"/>
-          <w:szCs w:val="32"/>
-        </w:rPr>
-      </w:pPr>
-    </w:p>
-    <w:p>
-      <w:pPr>
+        <w:t>https://www.zybuluo.com/dyj2017/note/920621</w:t>
+      </w:r>
+    </w:p>
+    <w:p>
+      <w:pPr>
+        <w:numPr>
+          <w:numId w:val="0"/>
+        </w:numPr>
+        <w:rPr>
+          <w:sz w:val="24"/>
+          <w:szCs w:val="32"/>
+        </w:rPr>
+      </w:pPr>
+    </w:p>
+    <w:p>
+      <w:pPr>
+        <w:numPr>
+          <w:numId w:val="0"/>
+        </w:numPr>
         <w:rPr>
           <w:sz w:val="24"/>
           <w:szCs w:val="32"/>
@@ -2496,10 +3377,10 @@
 
 <file path=word/numbering.xml><?xml version="1.0" encoding="utf-8"?>
 <w:numbering xmlns:wpc="http://schemas.microsoft.com/office/word/2010/wordprocessingCanvas" xmlns:mc="http://schemas.openxmlformats.org/markup-compatibility/2006" xmlns:o="urn:schemas-microsoft-com:office:office" xmlns:r="http://schemas.openxmlformats.org/officeDocument/2006/relationships" xmlns:m="http://schemas.openxmlformats.org/officeDocument/2006/math" xmlns:v="urn:schemas-microsoft-com:vml" xmlns:wp14="http://schemas.microsoft.com/office/word/2010/wordprocessingDrawing" xmlns:wp="http://schemas.openxmlformats.org/drawingml/2006/wordprocessingDrawing" xmlns:w10="urn:schemas-microsoft-com:office:word" xmlns:w="http://schemas.openxmlformats.org/wordprocessingml/2006/main" xmlns:w14="http://schemas.microsoft.com/office/word/2010/wordml" xmlns:wpg="http://schemas.microsoft.com/office/word/2010/wordprocessingGroup" xmlns:wpi="http://schemas.microsoft.com/office/word/2010/wordprocessingInk" xmlns:wne="http://schemas.microsoft.com/office/word/2006/wordml" xmlns:wps="http://schemas.microsoft.com/office/word/2010/wordprocessingShape" mc:Ignorable="w14 wp14">
-  <w:abstractNum w:abstractNumId="1531451063">
-    <w:nsid w:val="5B4816B7"/>
+  <w:abstractNum w:abstractNumId="1531467256">
+    <w:nsid w:val="5B4855F8"/>
     <w:multiLevelType w:val="singleLevel"/>
-    <w:tmpl w:val="5B4816B7"/>
+    <w:tmpl w:val="5B4855F8"/>
     <w:lvl w:ilvl="0" w:tentative="1">
       <w:start w:val="1"/>
       <w:numFmt w:val="decimal"/>
@@ -2508,12 +3389,36 @@
       <w:lvlJc w:val="left"/>
     </w:lvl>
   </w:abstractNum>
-  <w:abstractNum w:abstractNumId="1531450364">
-    <w:nsid w:val="5B4813FC"/>
+  <w:abstractNum w:abstractNumId="1531465588">
+    <w:nsid w:val="5B484F74"/>
     <w:multiLevelType w:val="singleLevel"/>
-    <w:tmpl w:val="5B4813FC"/>
+    <w:tmpl w:val="5B484F74"/>
     <w:lvl w:ilvl="0" w:tentative="1">
-      <w:start w:val="4"/>
+      <w:start w:val="2"/>
+      <w:numFmt w:val="decimal"/>
+      <w:suff w:val="nothing"/>
+      <w:lvlText w:val="（%1）"/>
+      <w:lvlJc w:val="left"/>
+    </w:lvl>
+  </w:abstractNum>
+  <w:abstractNum w:abstractNumId="1531448984">
+    <w:nsid w:val="5B480E98"/>
+    <w:multiLevelType w:val="singleLevel"/>
+    <w:tmpl w:val="5B480E98"/>
+    <w:lvl w:ilvl="0" w:tentative="1">
+      <w:start w:val="1"/>
+      <w:numFmt w:val="decimal"/>
+      <w:suff w:val="nothing"/>
+      <w:lvlText w:val="%1、"/>
+      <w:lvlJc w:val="left"/>
+    </w:lvl>
+  </w:abstractNum>
+  <w:abstractNum w:abstractNumId="1531449100">
+    <w:nsid w:val="5B480F0C"/>
+    <w:multiLevelType w:val="singleLevel"/>
+    <w:tmpl w:val="5B480F0C"/>
+    <w:lvl w:ilvl="0" w:tentative="1">
+      <w:start w:val="1"/>
       <w:numFmt w:val="decimal"/>
       <w:suff w:val="nothing"/>
       <w:lvlText w:val="（%1）"/>
@@ -2532,39 +3437,39 @@
       <w:lvlJc w:val="left"/>
     </w:lvl>
   </w:abstractNum>
-  <w:abstractNum w:abstractNumId="1531456139">
-    <w:nsid w:val="5B482A8B"/>
+  <w:abstractNum w:abstractNumId="1531450364">
+    <w:nsid w:val="5B4813FC"/>
     <w:multiLevelType w:val="singleLevel"/>
-    <w:tmpl w:val="5B482A8B"/>
+    <w:tmpl w:val="5B4813FC"/>
     <w:lvl w:ilvl="0" w:tentative="1">
-      <w:start w:val="1"/>
+      <w:start w:val="4"/>
       <w:numFmt w:val="decimal"/>
       <w:suff w:val="nothing"/>
       <w:lvlText w:val="（%1）"/>
       <w:lvlJc w:val="left"/>
     </w:lvl>
   </w:abstractNum>
-  <w:abstractNum w:abstractNumId="1531465588">
-    <w:nsid w:val="5B484F74"/>
+  <w:abstractNum w:abstractNumId="1531468181">
+    <w:nsid w:val="5B485995"/>
     <w:multiLevelType w:val="singleLevel"/>
-    <w:tmpl w:val="5B484F74"/>
+    <w:tmpl w:val="5B485995"/>
     <w:lvl w:ilvl="0" w:tentative="1">
-      <w:start w:val="2"/>
+      <w:start w:val="5"/>
       <w:numFmt w:val="decimal"/>
       <w:suff w:val="nothing"/>
-      <w:lvlText w:val="（%1）"/>
+      <w:lvlText w:val="%1、"/>
       <w:lvlJc w:val="left"/>
     </w:lvl>
   </w:abstractNum>
-  <w:abstractNum w:abstractNumId="1531449100">
-    <w:nsid w:val="5B480F0C"/>
+  <w:abstractNum w:abstractNumId="1531451063">
+    <w:nsid w:val="5B4816B7"/>
     <w:multiLevelType w:val="singleLevel"/>
-    <w:tmpl w:val="5B480F0C"/>
+    <w:tmpl w:val="5B4816B7"/>
     <w:lvl w:ilvl="0" w:tentative="1">
       <w:start w:val="1"/>
       <w:numFmt w:val="decimal"/>
       <w:suff w:val="nothing"/>
-      <w:lvlText w:val="（%1）"/>
+      <w:lvlText w:val="%1、"/>
       <w:lvlJc w:val="left"/>
     </w:lvl>
   </w:abstractNum>
@@ -2580,15 +3485,15 @@
       <w:lvlJc w:val="left"/>
     </w:lvl>
   </w:abstractNum>
-  <w:abstractNum w:abstractNumId="1531448984">
-    <w:nsid w:val="5B480E98"/>
+  <w:abstractNum w:abstractNumId="1531456139">
+    <w:nsid w:val="5B482A8B"/>
     <w:multiLevelType w:val="singleLevel"/>
-    <w:tmpl w:val="5B480E98"/>
+    <w:tmpl w:val="5B482A8B"/>
     <w:lvl w:ilvl="0" w:tentative="1">
       <w:start w:val="1"/>
       <w:numFmt w:val="decimal"/>
       <w:suff w:val="nothing"/>
-      <w:lvlText w:val="%1、"/>
+      <w:lvlText w:val="（%1）"/>
       <w:lvlJc w:val="left"/>
     </w:lvl>
   </w:abstractNum>
@@ -2615,6 +3520,12 @@
   </w:num>
   <w:num w:numId="8">
     <w:abstractNumId w:val="1531465765"/>
+  </w:num>
+  <w:num w:numId="9">
+    <w:abstractNumId w:val="1531467256"/>
+  </w:num>
+  <w:num w:numId="10">
+    <w:abstractNumId w:val="1531468181"/>
   </w:num>
 </w:numbering>
 </file>

</xml_diff>

<commit_message>
1803 cluster day4 final
</commit_message>
<xml_diff>
--- a/nsd1803/cluster/day04.docx
+++ b/nsd1803/cluster/day04.docx
@@ -2818,21 +2818,7 @@
           <w:sz w:val="24"/>
           <w:szCs w:val="32"/>
         </w:rPr>
-        <w:t>public_network = 192.168.</w:t>
-      </w:r>
-      <w:r>
-        <w:rPr>
-          <w:sz w:val="24"/>
-          <w:szCs w:val="32"/>
-        </w:rPr>
-        <w:t>4</w:t>
-      </w:r>
-      <w:r>
-        <w:rPr>
-          <w:sz w:val="24"/>
-          <w:szCs w:val="32"/>
-        </w:rPr>
-        <w:t>.0/24</w:t>
+        <w:t>public_network = 192.168.4.0/24</w:t>
       </w:r>
     </w:p>
     <w:p>
@@ -3442,28 +3428,31 @@
     <w:p>
       <w:pPr>
         <w:numPr>
-          <w:numId w:val="0"/>
-        </w:numPr>
-        <w:rPr>
-          <w:sz w:val="24"/>
-          <w:szCs w:val="32"/>
-        </w:rPr>
-      </w:pPr>
-    </w:p>
-    <w:p>
-      <w:pPr>
-        <w:numPr>
-          <w:numId w:val="0"/>
-        </w:numPr>
-        <w:rPr>
-          <w:sz w:val="24"/>
-          <w:szCs w:val="32"/>
-        </w:rPr>
-      </w:pPr>
-    </w:p>
-    <w:p>
-      <w:pPr>
-        <w:numPr>
+          <w:ilvl w:val="0"/>
+          <w:numId w:val="0"/>
+        </w:numPr>
+        <w:rPr>
+          <w:sz w:val="24"/>
+          <w:szCs w:val="32"/>
+        </w:rPr>
+      </w:pPr>
+    </w:p>
+    <w:p>
+      <w:pPr>
+        <w:numPr>
+          <w:ilvl w:val="0"/>
+          <w:numId w:val="0"/>
+        </w:numPr>
+        <w:rPr>
+          <w:sz w:val="24"/>
+          <w:szCs w:val="32"/>
+        </w:rPr>
+      </w:pPr>
+    </w:p>
+    <w:p>
+      <w:pPr>
+        <w:numPr>
+          <w:ilvl w:val="0"/>
           <w:numId w:val="0"/>
         </w:numPr>
         <w:rPr>
@@ -3501,6 +3490,7 @@
     <w:p>
       <w:pPr>
         <w:numPr>
+          <w:ilvl w:val="0"/>
           <w:numId w:val="0"/>
         </w:numPr>
         <w:rPr>
@@ -3519,6 +3509,7 @@
     <w:p>
       <w:pPr>
         <w:numPr>
+          <w:ilvl w:val="0"/>
           <w:numId w:val="0"/>
         </w:numPr>
         <w:rPr>
@@ -3556,6 +3547,7 @@
     <w:p>
       <w:pPr>
         <w:numPr>
+          <w:ilvl w:val="0"/>
           <w:numId w:val="0"/>
         </w:numPr>
         <w:rPr>
@@ -3574,6 +3566,7 @@
     <w:p>
       <w:pPr>
         <w:numPr>
+          <w:ilvl w:val="0"/>
           <w:numId w:val="0"/>
         </w:numPr>
         <w:rPr>
@@ -3592,6 +3585,7 @@
     <w:p>
       <w:pPr>
         <w:numPr>
+          <w:ilvl w:val="0"/>
           <w:numId w:val="0"/>
         </w:numPr>
         <w:rPr>
@@ -3610,6 +3604,7 @@
     <w:p>
       <w:pPr>
         <w:numPr>
+          <w:ilvl w:val="0"/>
           <w:numId w:val="0"/>
         </w:numPr>
         <w:rPr>
@@ -3642,6 +3637,80 @@
           <w:szCs w:val="32"/>
         </w:rPr>
         <w:t>[root@node1 ~]# rbd create rbd/image --image-feature layering --size 10G</w:t>
+      </w:r>
+    </w:p>
+    <w:p>
+      <w:pPr>
+        <w:numPr>
+          <w:ilvl w:val="0"/>
+          <w:numId w:val="0"/>
+        </w:numPr>
+        <w:rPr>
+          <w:sz w:val="24"/>
+          <w:szCs w:val="32"/>
+        </w:rPr>
+      </w:pPr>
+    </w:p>
+    <w:p>
+      <w:pPr>
+        <w:numPr>
+          <w:ilvl w:val="0"/>
+          <w:numId w:val="0"/>
+        </w:numPr>
+        <w:rPr>
+          <w:sz w:val="24"/>
+          <w:szCs w:val="32"/>
+        </w:rPr>
+      </w:pPr>
+    </w:p>
+    <w:p>
+      <w:pPr>
+        <w:numPr>
+          <w:ilvl w:val="0"/>
+          <w:numId w:val="0"/>
+        </w:numPr>
+        <w:rPr>
+          <w:sz w:val="24"/>
+          <w:szCs w:val="32"/>
+        </w:rPr>
+      </w:pPr>
+    </w:p>
+    <w:p>
+      <w:pPr>
+        <w:numPr>
+          <w:ilvl w:val="0"/>
+          <w:numId w:val="0"/>
+        </w:numPr>
+        <w:rPr>
+          <w:sz w:val="24"/>
+          <w:szCs w:val="32"/>
+        </w:rPr>
+      </w:pPr>
+      <w:r>
+        <w:rPr>
+          <w:sz w:val="24"/>
+          <w:szCs w:val="32"/>
+        </w:rPr>
+        <w:t>编写UDEV规则，使得vdb1和vdb2重启后，属主属组仍然是ceph</w:t>
+      </w:r>
+    </w:p>
+    <w:p>
+      <w:pPr>
+        <w:numPr>
+          <w:ilvl w:val="0"/>
+          <w:numId w:val="0"/>
+        </w:numPr>
+        <w:rPr>
+          <w:sz w:val="24"/>
+          <w:szCs w:val="32"/>
+        </w:rPr>
+      </w:pPr>
+      <w:r>
+        <w:rPr>
+          <w:sz w:val="24"/>
+          <w:szCs w:val="32"/>
+        </w:rPr>
+        <w:t>[root@node1 ~]# vim /etc/udev/rules.d/90-cephdisk.rules</w:t>
       </w:r>
     </w:p>
     <w:p>
@@ -3657,6 +3726,13 @@
       </w:pPr>
       <w:bookmarkStart w:id="0" w:name="_GoBack"/>
       <w:bookmarkEnd w:id="0"/>
+      <w:r>
+        <w:rPr>
+          <w:sz w:val="24"/>
+          <w:szCs w:val="32"/>
+        </w:rPr>
+        <w:t>ACTION=="add", KERNEL=="vdb[12]", OWNER="ceph", GROUP="ceph"</w:t>
+      </w:r>
     </w:p>
     <w:p>
       <w:pPr>
@@ -3746,18 +3822,6 @@
       <w:lvlJc w:val="left"/>
     </w:lvl>
   </w:abstractNum>
-  <w:abstractNum w:abstractNumId="1531477075">
-    <w:nsid w:val="5B487C53"/>
-    <w:multiLevelType w:val="singleLevel"/>
-    <w:tmpl w:val="5B487C53"/>
-    <w:lvl w:ilvl="0" w:tentative="1">
-      <w:start w:val="1"/>
-      <w:numFmt w:val="decimal"/>
-      <w:suff w:val="nothing"/>
-      <w:lvlText w:val="%1、"/>
-      <w:lvlJc w:val="left"/>
-    </w:lvl>
-  </w:abstractNum>
   <w:abstractNum w:abstractNumId="1531456090">
     <w:nsid w:val="5B482A5A"/>
     <w:multiLevelType w:val="singleLevel"/>
@@ -3782,18 +3846,6 @@
       <w:lvlJc w:val="left"/>
     </w:lvl>
   </w:abstractNum>
-  <w:abstractNum w:abstractNumId="1531477376">
-    <w:nsid w:val="5B487D80"/>
-    <w:multiLevelType w:val="singleLevel"/>
-    <w:tmpl w:val="5B487D80"/>
-    <w:lvl w:ilvl="0" w:tentative="1">
-      <w:start w:val="1"/>
-      <w:numFmt w:val="decimal"/>
-      <w:suff w:val="nothing"/>
-      <w:lvlText w:val="%1、"/>
-      <w:lvlJc w:val="left"/>
-    </w:lvl>
-  </w:abstractNum>
   <w:abstractNum w:abstractNumId="1531456139">
     <w:nsid w:val="5B482A8B"/>
     <w:multiLevelType w:val="singleLevel"/>
@@ -3803,18 +3855,6 @@
       <w:numFmt w:val="decimal"/>
       <w:suff w:val="nothing"/>
       <w:lvlText w:val="（%1）"/>
-      <w:lvlJc w:val="left"/>
-    </w:lvl>
-  </w:abstractNum>
-  <w:abstractNum w:abstractNumId="1531467256">
-    <w:nsid w:val="5B4855F8"/>
-    <w:multiLevelType w:val="singleLevel"/>
-    <w:tmpl w:val="5B4855F8"/>
-    <w:lvl w:ilvl="0" w:tentative="1">
-      <w:start w:val="1"/>
-      <w:numFmt w:val="decimal"/>
-      <w:suff w:val="nothing"/>
-      <w:lvlText w:val="%1、"/>
       <w:lvlJc w:val="left"/>
     </w:lvl>
   </w:abstractNum>
@@ -3839,6 +3879,42 @@
       <w:numFmt w:val="decimal"/>
       <w:suff w:val="nothing"/>
       <w:lvlText w:val="（%1）"/>
+      <w:lvlJc w:val="left"/>
+    </w:lvl>
+  </w:abstractNum>
+  <w:abstractNum w:abstractNumId="1531477075">
+    <w:nsid w:val="5B487C53"/>
+    <w:multiLevelType w:val="singleLevel"/>
+    <w:tmpl w:val="5B487C53"/>
+    <w:lvl w:ilvl="0" w:tentative="1">
+      <w:start w:val="1"/>
+      <w:numFmt w:val="decimal"/>
+      <w:suff w:val="nothing"/>
+      <w:lvlText w:val="%1、"/>
+      <w:lvlJc w:val="left"/>
+    </w:lvl>
+  </w:abstractNum>
+  <w:abstractNum w:abstractNumId="1531477376">
+    <w:nsid w:val="5B487D80"/>
+    <w:multiLevelType w:val="singleLevel"/>
+    <w:tmpl w:val="5B487D80"/>
+    <w:lvl w:ilvl="0" w:tentative="1">
+      <w:start w:val="1"/>
+      <w:numFmt w:val="decimal"/>
+      <w:suff w:val="nothing"/>
+      <w:lvlText w:val="%1、"/>
+      <w:lvlJc w:val="left"/>
+    </w:lvl>
+  </w:abstractNum>
+  <w:abstractNum w:abstractNumId="1531467256">
+    <w:nsid w:val="5B4855F8"/>
+    <w:multiLevelType w:val="singleLevel"/>
+    <w:tmpl w:val="5B4855F8"/>
+    <w:lvl w:ilvl="0" w:tentative="1">
+      <w:start w:val="1"/>
+      <w:numFmt w:val="decimal"/>
+      <w:suff w:val="nothing"/>
+      <w:lvlText w:val="%1、"/>
       <w:lvlJc w:val="left"/>
     </w:lvl>
   </w:abstractNum>

</xml_diff>